<commit_message>
Updated to NDC Guide added Headed Lab
</commit_message>
<xml_diff>
--- a/NDC IoT Den for Windows 10 IoT Core User Guide FEZ HAT - Lite.docx
+++ b/NDC IoT Den for Windows 10 IoT Core User Guide FEZ HAT - Lite.docx
@@ -205,8 +205,6 @@
       <w:r>
         <w:t xml:space="preserve"> and created your own Lab Supplement data.</w:t>
       </w:r>
-      <w:bookmarkStart w:id="1" w:name="_GoBack"/>
-      <w:bookmarkEnd w:id="1"/>
     </w:p>
     <w:p>
       <w:pPr>
@@ -691,7 +689,7 @@
           <w:spacing w:val="15"/>
         </w:rPr>
       </w:pPr>
-      <w:bookmarkStart w:id="2" w:name="_Toc425505696"/>
+      <w:bookmarkStart w:id="1" w:name="_Toc425505696"/>
       <w:r>
         <w:br w:type="page"/>
       </w:r>
@@ -707,61 +705,61 @@
       <w:r>
         <w:t>duction</w:t>
       </w:r>
+      <w:bookmarkEnd w:id="1"/>
+    </w:p>
+    <w:p>
+      <w:pPr>
+        <w:rPr>
+          <w:sz w:val="22"/>
+        </w:rPr>
+      </w:pPr>
+      <w:r>
+        <w:t xml:space="preserve">The goal of the </w:t>
+      </w:r>
+      <w:r>
+        <w:t>IoT</w:t>
+      </w:r>
+      <w:r>
+        <w:t xml:space="preserve"> Den is to familiarise you with some of the components and technologies associated with the Internet of Things (IoT). Along the </w:t>
+      </w:r>
+      <w:r>
+        <w:t>way,</w:t>
+      </w:r>
+      <w:r>
+        <w:t xml:space="preserve"> </w:t>
+      </w:r>
+      <w:r>
+        <w:t>you will</w:t>
+      </w:r>
+      <w:r>
+        <w:t xml:space="preserve"> experience deploying code, streaming</w:t>
+      </w:r>
+      <w:r>
+        <w:t xml:space="preserve"> sensor data to Microsoft Azure</w:t>
+      </w:r>
+      <w:r>
+        <w:t xml:space="preserve">, aggregating data with Stream Analytics and </w:t>
+      </w:r>
+      <w:r>
+        <w:t>reporting</w:t>
+      </w:r>
+      <w:r>
+        <w:t xml:space="preserve"> with Microsoft Power Bi</w:t>
+      </w:r>
+      <w:r>
+        <w:t>.</w:t>
+      </w:r>
+    </w:p>
+    <w:p/>
+    <w:p>
+      <w:pPr>
+        <w:pStyle w:val="Heading2"/>
+      </w:pPr>
+      <w:bookmarkStart w:id="2" w:name="_Toc425505698"/>
+      <w:r>
+        <w:t>Getting Started</w:t>
+      </w:r>
       <w:bookmarkEnd w:id="2"/>
-    </w:p>
-    <w:p>
-      <w:pPr>
-        <w:rPr>
-          <w:sz w:val="22"/>
-        </w:rPr>
-      </w:pPr>
-      <w:r>
-        <w:t xml:space="preserve">The goal of the </w:t>
-      </w:r>
-      <w:r>
-        <w:t>IoT</w:t>
-      </w:r>
-      <w:r>
-        <w:t xml:space="preserve"> Den is to familiarise you with some of the components and technologies associated with the Internet of Things (IoT). Along the </w:t>
-      </w:r>
-      <w:r>
-        <w:t>way,</w:t>
-      </w:r>
-      <w:r>
-        <w:t xml:space="preserve"> </w:t>
-      </w:r>
-      <w:r>
-        <w:t>you will</w:t>
-      </w:r>
-      <w:r>
-        <w:t xml:space="preserve"> experience deploying code, streaming</w:t>
-      </w:r>
-      <w:r>
-        <w:t xml:space="preserve"> sensor data to Microsoft Azure</w:t>
-      </w:r>
-      <w:r>
-        <w:t xml:space="preserve">, aggregating data with Stream Analytics and </w:t>
-      </w:r>
-      <w:r>
-        <w:t>reporting</w:t>
-      </w:r>
-      <w:r>
-        <w:t xml:space="preserve"> with Microsoft Power Bi</w:t>
-      </w:r>
-      <w:r>
-        <w:t>.</w:t>
-      </w:r>
-    </w:p>
-    <w:p/>
-    <w:p>
-      <w:pPr>
-        <w:pStyle w:val="Heading2"/>
-      </w:pPr>
-      <w:bookmarkStart w:id="3" w:name="_Toc425505698"/>
-      <w:r>
-        <w:t>Getting Started</w:t>
-      </w:r>
-      <w:bookmarkEnd w:id="3"/>
     </w:p>
     <w:p>
       <w:pPr>
@@ -811,72 +809,72 @@
       <w:pPr>
         <w:pStyle w:val="Heading2"/>
       </w:pPr>
-      <w:bookmarkStart w:id="4" w:name="_Toc425505699"/>
+      <w:bookmarkStart w:id="3" w:name="_Toc425505699"/>
       <w:r>
         <w:t>Time Required</w:t>
       </w:r>
+      <w:bookmarkEnd w:id="3"/>
+    </w:p>
+    <w:p>
+      <w:r>
+        <w:t>There are two</w:t>
+      </w:r>
+      <w:r>
+        <w:t xml:space="preserve"> </w:t>
+      </w:r>
+      <w:r>
+        <w:t>sections</w:t>
+      </w:r>
+      <w:r>
+        <w:t xml:space="preserve"> to this lab. The first </w:t>
+      </w:r>
+      <w:r>
+        <w:t>section</w:t>
+      </w:r>
+      <w:r>
+        <w:t xml:space="preserve"> is device centric and will take less than 15 minutes. </w:t>
+      </w:r>
+      <w:r>
+        <w:t>Section</w:t>
+      </w:r>
+      <w:r>
+        <w:t xml:space="preserve"> 2</w:t>
+      </w:r>
+      <w:r>
+        <w:t xml:space="preserve"> and beyond are </w:t>
+      </w:r>
+      <w:r>
+        <w:t>more cloud centric and will take approximately an hour. You are more than welcome to stay longer and delve a little deeper.</w:t>
+      </w:r>
+    </w:p>
+    <w:p/>
+    <w:p>
+      <w:pPr>
+        <w:pStyle w:val="Heading2"/>
+      </w:pPr>
+      <w:bookmarkStart w:id="4" w:name="_Toc425505700"/>
+      <w:r>
+        <w:t>Spread the W</w:t>
+      </w:r>
+      <w:r>
+        <w:t>ord</w:t>
+      </w:r>
       <w:bookmarkEnd w:id="4"/>
     </w:p>
     <w:p>
       <w:r>
-        <w:t>There are two</w:t>
+        <w:t>Be sure to spread the word about t</w:t>
+      </w:r>
+      <w:r>
+        <w:t xml:space="preserve">he </w:t>
+      </w:r>
+      <w:r>
+        <w:t>IoT</w:t>
       </w:r>
       <w:r>
         <w:t xml:space="preserve"> </w:t>
       </w:r>
       <w:r>
-        <w:t>sections</w:t>
-      </w:r>
-      <w:r>
-        <w:t xml:space="preserve"> to this lab. The first </w:t>
-      </w:r>
-      <w:r>
-        <w:t>section</w:t>
-      </w:r>
-      <w:r>
-        <w:t xml:space="preserve"> is device centric and will take less than 15 minutes. </w:t>
-      </w:r>
-      <w:r>
-        <w:t>Section</w:t>
-      </w:r>
-      <w:r>
-        <w:t xml:space="preserve"> 2</w:t>
-      </w:r>
-      <w:r>
-        <w:t xml:space="preserve"> and beyond are </w:t>
-      </w:r>
-      <w:r>
-        <w:t>more cloud centric and will take approximately an hour. You are more than welcome to stay longer and delve a little deeper.</w:t>
-      </w:r>
-    </w:p>
-    <w:p/>
-    <w:p>
-      <w:pPr>
-        <w:pStyle w:val="Heading2"/>
-      </w:pPr>
-      <w:bookmarkStart w:id="5" w:name="_Toc425505700"/>
-      <w:r>
-        <w:t>Spread the W</w:t>
-      </w:r>
-      <w:r>
-        <w:t>ord</w:t>
-      </w:r>
-      <w:bookmarkEnd w:id="5"/>
-    </w:p>
-    <w:p>
-      <w:r>
-        <w:t>Be sure to spread the word about t</w:t>
-      </w:r>
-      <w:r>
-        <w:t xml:space="preserve">he </w:t>
-      </w:r>
-      <w:r>
-        <w:t>IoT</w:t>
-      </w:r>
-      <w:r>
-        <w:t xml:space="preserve"> </w:t>
-      </w:r>
-      <w:r>
         <w:t xml:space="preserve">Den on </w:t>
       </w:r>
       <w:r>
@@ -918,7 +916,7 @@
       <w:r>
         <w:t xml:space="preserve"> #windows10</w:t>
       </w:r>
-      <w:bookmarkStart w:id="6" w:name="_Toc425505703"/>
+      <w:bookmarkStart w:id="5" w:name="_Toc425505703"/>
       <w:r>
         <w:t xml:space="preserve"> #azure</w:t>
       </w:r>
@@ -934,7 +932,7 @@
         <w:lastRenderedPageBreak/>
         <w:t>Lab Hardware</w:t>
       </w:r>
-      <w:bookmarkEnd w:id="6"/>
+      <w:bookmarkEnd w:id="5"/>
     </w:p>
     <w:p>
       <w:r>
@@ -1714,7 +1712,7 @@
       <w:pPr>
         <w:pStyle w:val="Experiment"/>
       </w:pPr>
-      <w:bookmarkStart w:id="7" w:name="_Toc425505706"/>
+      <w:bookmarkStart w:id="6" w:name="_Toc425505706"/>
       <w:r>
         <w:lastRenderedPageBreak/>
         <w:t>Reset</w:t>
@@ -1722,7 +1720,7 @@
       <w:r>
         <w:t xml:space="preserve"> the Lab</w:t>
       </w:r>
-      <w:bookmarkEnd w:id="7"/>
+      <w:bookmarkEnd w:id="6"/>
     </w:p>
     <w:p/>
     <w:p>
@@ -1846,11 +1844,11 @@
       <w:pPr>
         <w:pStyle w:val="Heading2"/>
       </w:pPr>
-      <w:bookmarkStart w:id="8" w:name="_Toc425505705"/>
+      <w:bookmarkStart w:id="7" w:name="_Toc425505705"/>
       <w:r>
         <w:t>Experiments</w:t>
       </w:r>
-      <w:bookmarkEnd w:id="8"/>
+      <w:bookmarkEnd w:id="7"/>
     </w:p>
     <w:p>
       <w:pPr>
@@ -2059,7 +2057,7 @@
           <w:szCs w:val="36"/>
         </w:rPr>
       </w:pPr>
-      <w:bookmarkStart w:id="9" w:name="_Toc425505707"/>
+      <w:bookmarkStart w:id="8" w:name="_Toc425505707"/>
       <w:r>
         <w:rPr>
           <w:b/>
@@ -3358,7 +3356,7 @@
       <w:r>
         <w:t xml:space="preserve"> </w:t>
       </w:r>
-      <w:bookmarkEnd w:id="9"/>
+      <w:bookmarkEnd w:id="8"/>
       <w:r>
         <w:t>WORLD</w:t>
       </w:r>
@@ -3922,8 +3920,8 @@
       <w:pPr>
         <w:pStyle w:val="Experiment"/>
       </w:pPr>
-      <w:bookmarkStart w:id="10" w:name="_Toc425505708"/>
-      <w:bookmarkStart w:id="11" w:name="_Toc425505709"/>
+      <w:bookmarkStart w:id="9" w:name="_Toc425505708"/>
+      <w:bookmarkStart w:id="10" w:name="_Toc425505709"/>
       <w:r>
         <w:lastRenderedPageBreak/>
         <w:t>Experiment 3</w:t>
@@ -3931,7 +3929,7 @@
       <w:r>
         <w:t>: Sensing the World</w:t>
       </w:r>
-      <w:bookmarkEnd w:id="10"/>
+      <w:bookmarkEnd w:id="9"/>
     </w:p>
     <w:p>
       <w:r>
@@ -4226,7 +4224,7 @@
         <w:t xml:space="preserve"> tags, then </w:t>
       </w:r>
       <w:r>
-        <w:t xml:space="preserve">a code snippet type </w:t>
+        <w:t xml:space="preserve">type </w:t>
       </w:r>
       <w:r>
         <w:rPr>
@@ -6955,9 +6953,12 @@
         <w:t>4</w:t>
       </w:r>
       <w:r>
+        <w:t>a</w:t>
+      </w:r>
+      <w:r>
         <w:t>: Remote Debugging</w:t>
       </w:r>
-      <w:bookmarkEnd w:id="11"/>
+      <w:bookmarkEnd w:id="10"/>
     </w:p>
     <w:p>
       <w:pPr>
@@ -7428,6 +7429,3447 @@
       </w:r>
     </w:p>
     <w:p>
+      <w:r>
+        <w:br w:type="page"/>
+      </w:r>
+    </w:p>
+    <w:p>
+      <w:pPr>
+        <w:pStyle w:val="Experiment"/>
+      </w:pPr>
+      <w:r>
+        <w:lastRenderedPageBreak/>
+        <w:t>Experiment 4B Exploring Apps and Sensors</w:t>
+      </w:r>
+    </w:p>
+    <w:p>
+      <w:r>
+        <w:rPr>
+          <w:noProof/>
+          <w:lang w:eastAsia="en-AU"/>
+        </w:rPr>
+        <w:drawing>
+          <wp:inline distT="0" distB="0" distL="0" distR="0" wp14:anchorId="6A3C437D" wp14:editId="3BAAAC69">
+            <wp:extent cx="6188710" cy="3356610"/>
+            <wp:effectExtent l="0" t="0" r="2540" b="0"/>
+            <wp:docPr id="21" name="Picture 21"/>
+            <wp:cNvGraphicFramePr>
+              <a:graphicFrameLocks xmlns:a="http://schemas.openxmlformats.org/drawingml/2006/main" noChangeAspect="1"/>
+            </wp:cNvGraphicFramePr>
+            <a:graphic xmlns:a="http://schemas.openxmlformats.org/drawingml/2006/main">
+              <a:graphicData uri="http://schemas.openxmlformats.org/drawingml/2006/picture">
+                <pic:pic xmlns:pic="http://schemas.openxmlformats.org/drawingml/2006/picture">
+                  <pic:nvPicPr>
+                    <pic:cNvPr id="1" name=""/>
+                    <pic:cNvPicPr/>
+                  </pic:nvPicPr>
+                  <pic:blipFill>
+                    <a:blip r:embed="rId42"/>
+                    <a:stretch>
+                      <a:fillRect/>
+                    </a:stretch>
+                  </pic:blipFill>
+                  <pic:spPr>
+                    <a:xfrm>
+                      <a:off x="0" y="0"/>
+                      <a:ext cx="6188710" cy="3356610"/>
+                    </a:xfrm>
+                    <a:prstGeom prst="rect">
+                      <a:avLst/>
+                    </a:prstGeom>
+                  </pic:spPr>
+                </pic:pic>
+              </a:graphicData>
+            </a:graphic>
+          </wp:inline>
+        </w:drawing>
+      </w:r>
+    </w:p>
+    <w:p/>
+    <w:p>
+      <w:r>
+        <w:rPr>
+          <w:noProof/>
+          <w:lang w:eastAsia="en-AU"/>
+        </w:rPr>
+        <w:drawing>
+          <wp:inline distT="0" distB="0" distL="0" distR="0" wp14:anchorId="1CA36EB7" wp14:editId="522CA172">
+            <wp:extent cx="6188710" cy="4262755"/>
+            <wp:effectExtent l="0" t="0" r="2540" b="4445"/>
+            <wp:docPr id="24" name="Picture 24"/>
+            <wp:cNvGraphicFramePr>
+              <a:graphicFrameLocks xmlns:a="http://schemas.openxmlformats.org/drawingml/2006/main" noChangeAspect="1"/>
+            </wp:cNvGraphicFramePr>
+            <a:graphic xmlns:a="http://schemas.openxmlformats.org/drawingml/2006/main">
+              <a:graphicData uri="http://schemas.openxmlformats.org/drawingml/2006/picture">
+                <pic:pic xmlns:pic="http://schemas.openxmlformats.org/drawingml/2006/picture">
+                  <pic:nvPicPr>
+                    <pic:cNvPr id="1" name=""/>
+                    <pic:cNvPicPr/>
+                  </pic:nvPicPr>
+                  <pic:blipFill>
+                    <a:blip r:embed="rId43"/>
+                    <a:stretch>
+                      <a:fillRect/>
+                    </a:stretch>
+                  </pic:blipFill>
+                  <pic:spPr>
+                    <a:xfrm>
+                      <a:off x="0" y="0"/>
+                      <a:ext cx="6188710" cy="4262755"/>
+                    </a:xfrm>
+                    <a:prstGeom prst="rect">
+                      <a:avLst/>
+                    </a:prstGeom>
+                  </pic:spPr>
+                </pic:pic>
+              </a:graphicData>
+            </a:graphic>
+          </wp:inline>
+        </w:drawing>
+      </w:r>
+    </w:p>
+    <w:p>
+      <w:pPr>
+        <w:pStyle w:val="ListParagraph"/>
+        <w:numPr>
+          <w:ilvl w:val="0"/>
+          <w:numId w:val="2"/>
+        </w:numPr>
+      </w:pPr>
+      <w:r>
+        <w:rPr>
+          <w:b/>
+        </w:rPr>
+        <w:lastRenderedPageBreak/>
+        <w:t xml:space="preserve">STEP 1: </w:t>
+      </w:r>
+      <w:r>
+        <w:t xml:space="preserve">Locate the </w:t>
+      </w:r>
+      <w:r>
+        <w:rPr>
+          <w:b/>
+        </w:rPr>
+        <w:t>Setup</w:t>
+      </w:r>
+      <w:r>
+        <w:t xml:space="preserve"> method in the </w:t>
+      </w:r>
+      <w:proofErr w:type="spellStart"/>
+      <w:r>
+        <w:t>MainPage.xaml</w:t>
+      </w:r>
+      <w:r>
+        <w:t>.cs</w:t>
+      </w:r>
+      <w:proofErr w:type="spellEnd"/>
+      <w:r>
+        <w:t xml:space="preserve"> file. Between the </w:t>
+      </w:r>
+      <w:r>
+        <w:rPr>
+          <w:b/>
+        </w:rPr>
+        <w:t xml:space="preserve">#region Lab </w:t>
+      </w:r>
+      <w:r>
+        <w:rPr>
+          <w:b/>
+        </w:rPr>
+        <w:t>4b</w:t>
+      </w:r>
+      <w:r>
+        <w:rPr>
+          <w:b/>
+        </w:rPr>
+        <w:t xml:space="preserve"> </w:t>
+      </w:r>
+      <w:r>
+        <w:t xml:space="preserve">tags type </w:t>
+      </w:r>
+      <w:r>
+        <w:rPr>
+          <w:b/>
+        </w:rPr>
+        <w:t>lab</w:t>
+      </w:r>
+      <w:r>
+        <w:rPr>
+          <w:b/>
+        </w:rPr>
+        <w:t>4b</w:t>
+      </w:r>
+      <w:r>
+        <w:t xml:space="preserve"> and press Tab twice </w:t>
+      </w:r>
+      <w:r>
+        <w:rPr>
+          <w:b/>
+        </w:rPr>
+        <w:t>OR</w:t>
+      </w:r>
+      <w:r>
+        <w:t xml:space="preserve"> type the following code.</w:t>
+      </w:r>
+    </w:p>
+    <w:p>
+      <w:pPr>
+        <w:pStyle w:val="CodeNew"/>
+      </w:pPr>
+    </w:p>
+    <w:p>
+      <w:pPr>
+        <w:pStyle w:val="CodeNew"/>
+        <w:rPr>
+          <w:color w:val="000000"/>
+        </w:rPr>
+      </w:pPr>
+      <w:r>
+        <w:t>private</w:t>
+      </w:r>
+      <w:r>
+        <w:rPr>
+          <w:color w:val="000000"/>
+        </w:rPr>
+        <w:t xml:space="preserve"> </w:t>
+      </w:r>
+      <w:r>
+        <w:t>async</w:t>
+      </w:r>
+      <w:r>
+        <w:rPr>
+          <w:color w:val="000000"/>
+        </w:rPr>
+        <w:t xml:space="preserve"> </w:t>
+      </w:r>
+      <w:r>
+        <w:t>void</w:t>
+      </w:r>
+      <w:r>
+        <w:rPr>
+          <w:color w:val="000000"/>
+        </w:rPr>
+        <w:t xml:space="preserve"> Setup()</w:t>
+      </w:r>
+    </w:p>
+    <w:p>
+      <w:pPr>
+        <w:pStyle w:val="CodeNew"/>
+        <w:rPr>
+          <w:color w:val="000000"/>
+        </w:rPr>
+      </w:pPr>
+      <w:r>
+        <w:rPr>
+          <w:color w:val="000000"/>
+        </w:rPr>
+        <w:t>{</w:t>
+      </w:r>
+    </w:p>
+    <w:p>
+      <w:pPr>
+        <w:pStyle w:val="CodeNew"/>
+        <w:rPr>
+          <w:color w:val="000000"/>
+        </w:rPr>
+      </w:pPr>
+      <w:r>
+        <w:rPr>
+          <w:color w:val="000000"/>
+        </w:rPr>
+        <w:t xml:space="preserve">    </w:t>
+      </w:r>
+      <w:r>
+        <w:rPr>
+          <w:color w:val="808080"/>
+        </w:rPr>
+        <w:t>#region</w:t>
+      </w:r>
+      <w:r>
+        <w:rPr>
+          <w:color w:val="000000"/>
+        </w:rPr>
+        <w:t xml:space="preserve"> Lab4b Code to go between the #region and #endregion tags</w:t>
+      </w:r>
+    </w:p>
+    <w:p>
+      <w:pPr>
+        <w:pStyle w:val="CodeNew"/>
+        <w:rPr>
+          <w:color w:val="000000"/>
+        </w:rPr>
+      </w:pPr>
+    </w:p>
+    <w:p>
+      <w:pPr>
+        <w:pStyle w:val="CodeNew"/>
+        <w:rPr>
+          <w:color w:val="000000"/>
+        </w:rPr>
+      </w:pPr>
+      <w:r>
+        <w:rPr>
+          <w:color w:val="000000"/>
+        </w:rPr>
+        <w:t xml:space="preserve">    myTransformGroup.Children.Add(myTranslate);</w:t>
+      </w:r>
+    </w:p>
+    <w:p>
+      <w:pPr>
+        <w:pStyle w:val="CodeNew"/>
+        <w:rPr>
+          <w:color w:val="000000"/>
+        </w:rPr>
+      </w:pPr>
+      <w:r>
+        <w:rPr>
+          <w:color w:val="000000"/>
+        </w:rPr>
+        <w:t xml:space="preserve">    orb.RenderTransform = myTransformGroup;</w:t>
+      </w:r>
+    </w:p>
+    <w:p>
+      <w:pPr>
+        <w:pStyle w:val="CodeNew"/>
+        <w:rPr>
+          <w:color w:val="000000"/>
+        </w:rPr>
+      </w:pPr>
+    </w:p>
+    <w:p>
+      <w:pPr>
+        <w:pStyle w:val="CodeNew"/>
+        <w:rPr>
+          <w:color w:val="000000"/>
+        </w:rPr>
+      </w:pPr>
+      <w:r>
+        <w:rPr>
+          <w:color w:val="000000"/>
+        </w:rPr>
+        <w:t xml:space="preserve">    </w:t>
+      </w:r>
+      <w:r>
+        <w:t>this</w:t>
+      </w:r>
+      <w:r>
+        <w:rPr>
+          <w:color w:val="000000"/>
+        </w:rPr>
+        <w:t xml:space="preserve">.hat = </w:t>
+      </w:r>
+      <w:r>
+        <w:t>await</w:t>
+      </w:r>
+      <w:r>
+        <w:rPr>
+          <w:color w:val="000000"/>
+        </w:rPr>
+        <w:t xml:space="preserve"> </w:t>
+      </w:r>
+      <w:r>
+        <w:rPr>
+          <w:color w:val="2B91AF"/>
+        </w:rPr>
+        <w:t>FEZHAT</w:t>
+      </w:r>
+      <w:r>
+        <w:rPr>
+          <w:color w:val="000000"/>
+        </w:rPr>
+        <w:t>.CreateAsync();</w:t>
+      </w:r>
+    </w:p>
+    <w:p>
+      <w:pPr>
+        <w:pStyle w:val="CodeNew"/>
+        <w:rPr>
+          <w:color w:val="000000"/>
+        </w:rPr>
+      </w:pPr>
+    </w:p>
+    <w:p>
+      <w:pPr>
+        <w:pStyle w:val="CodeNew"/>
+        <w:rPr>
+          <w:color w:val="000000"/>
+        </w:rPr>
+      </w:pPr>
+      <w:r>
+        <w:rPr>
+          <w:color w:val="000000"/>
+        </w:rPr>
+        <w:t xml:space="preserve">    timer = </w:t>
+      </w:r>
+      <w:r>
+        <w:t>new</w:t>
+      </w:r>
+      <w:r>
+        <w:rPr>
+          <w:color w:val="000000"/>
+        </w:rPr>
+        <w:t xml:space="preserve"> </w:t>
+      </w:r>
+      <w:r>
+        <w:rPr>
+          <w:color w:val="2B91AF"/>
+        </w:rPr>
+        <w:t>DispatcherTimer</w:t>
+      </w:r>
+      <w:r>
+        <w:rPr>
+          <w:color w:val="000000"/>
+        </w:rPr>
+        <w:t>();</w:t>
+      </w:r>
+    </w:p>
+    <w:p>
+      <w:pPr>
+        <w:pStyle w:val="CodeNew"/>
+        <w:rPr>
+          <w:color w:val="000000"/>
+        </w:rPr>
+      </w:pPr>
+      <w:r>
+        <w:rPr>
+          <w:color w:val="000000"/>
+        </w:rPr>
+        <w:t xml:space="preserve">    </w:t>
+      </w:r>
+      <w:r>
+        <w:t>this</w:t>
+      </w:r>
+      <w:r>
+        <w:rPr>
+          <w:color w:val="000000"/>
+        </w:rPr>
+        <w:t xml:space="preserve">.timer.Interval = </w:t>
+      </w:r>
+      <w:r>
+        <w:rPr>
+          <w:color w:val="2B91AF"/>
+        </w:rPr>
+        <w:t>TimeSpan</w:t>
+      </w:r>
+      <w:r>
+        <w:rPr>
+          <w:color w:val="000000"/>
+        </w:rPr>
+        <w:t>.FromMilliseconds(100);</w:t>
+      </w:r>
+    </w:p>
+    <w:p>
+      <w:pPr>
+        <w:pStyle w:val="CodeNew"/>
+        <w:rPr>
+          <w:color w:val="000000"/>
+        </w:rPr>
+      </w:pPr>
+      <w:r>
+        <w:rPr>
+          <w:color w:val="000000"/>
+        </w:rPr>
+        <w:t xml:space="preserve">    </w:t>
+      </w:r>
+      <w:r>
+        <w:t>this</w:t>
+      </w:r>
+      <w:r>
+        <w:rPr>
+          <w:color w:val="000000"/>
+        </w:rPr>
+        <w:t xml:space="preserve">.timer.Tick += </w:t>
+      </w:r>
+      <w:r>
+        <w:t>this</w:t>
+      </w:r>
+      <w:r>
+        <w:rPr>
+          <w:color w:val="000000"/>
+        </w:rPr>
+        <w:t>.UpdateOrb;</w:t>
+      </w:r>
+    </w:p>
+    <w:p>
+      <w:pPr>
+        <w:pStyle w:val="CodeNew"/>
+        <w:rPr>
+          <w:color w:val="000000"/>
+        </w:rPr>
+      </w:pPr>
+      <w:r>
+        <w:rPr>
+          <w:color w:val="000000"/>
+        </w:rPr>
+        <w:t xml:space="preserve">    </w:t>
+      </w:r>
+      <w:r>
+        <w:t>this</w:t>
+      </w:r>
+      <w:r>
+        <w:rPr>
+          <w:color w:val="000000"/>
+        </w:rPr>
+        <w:t>.timer.Start();</w:t>
+      </w:r>
+    </w:p>
+    <w:p>
+      <w:pPr>
+        <w:pStyle w:val="CodeNew"/>
+        <w:rPr>
+          <w:color w:val="000000"/>
+        </w:rPr>
+      </w:pPr>
+    </w:p>
+    <w:p>
+      <w:pPr>
+        <w:pStyle w:val="CodeNew"/>
+        <w:rPr>
+          <w:color w:val="000000"/>
+        </w:rPr>
+      </w:pPr>
+      <w:r>
+        <w:rPr>
+          <w:color w:val="000000"/>
+        </w:rPr>
+        <w:t xml:space="preserve">    </w:t>
+      </w:r>
+      <w:r>
+        <w:rPr>
+          <w:color w:val="808080"/>
+        </w:rPr>
+        <w:t>#endregion</w:t>
+      </w:r>
+    </w:p>
+    <w:p>
+      <w:pPr>
+        <w:pStyle w:val="CodeNew"/>
+        <w:rPr>
+          <w:color w:val="000000"/>
+        </w:rPr>
+      </w:pPr>
+      <w:r>
+        <w:rPr>
+          <w:color w:val="000000"/>
+        </w:rPr>
+        <w:t>}</w:t>
+      </w:r>
+    </w:p>
+    <w:p>
+      <w:pPr>
+        <w:pStyle w:val="CodeNew"/>
+        <w:rPr>
+          <w:color w:val="000000"/>
+        </w:rPr>
+      </w:pPr>
+    </w:p>
+    <w:p>
+      <w:pPr>
+        <w:pStyle w:val="CodeNew"/>
+      </w:pPr>
+    </w:p>
+    <w:p/>
+    <w:p>
+      <w:pPr>
+        <w:pStyle w:val="ListParagraph"/>
+        <w:numPr>
+          <w:ilvl w:val="0"/>
+          <w:numId w:val="2"/>
+        </w:numPr>
+      </w:pPr>
+      <w:r>
+        <w:rPr>
+          <w:b/>
+        </w:rPr>
+        <w:t>STEP 2:</w:t>
+      </w:r>
+      <w:r>
+        <w:t xml:space="preserve"> </w:t>
+      </w:r>
+      <w:r>
+        <w:t xml:space="preserve">Locate the </w:t>
+      </w:r>
+      <w:proofErr w:type="spellStart"/>
+      <w:r>
+        <w:rPr>
+          <w:b/>
+        </w:rPr>
+        <w:t>UpdateOrb</w:t>
+      </w:r>
+      <w:proofErr w:type="spellEnd"/>
+      <w:r>
+        <w:t xml:space="preserve"> method in the </w:t>
+      </w:r>
+      <w:proofErr w:type="spellStart"/>
+      <w:r>
+        <w:t>MainPage.xaml</w:t>
+      </w:r>
+      <w:r>
+        <w:t>.cs</w:t>
+      </w:r>
+      <w:proofErr w:type="spellEnd"/>
+      <w:r>
+        <w:t xml:space="preserve"> file. Between the </w:t>
+      </w:r>
+      <w:r>
+        <w:rPr>
+          <w:b/>
+        </w:rPr>
+        <w:t xml:space="preserve">#region Lab </w:t>
+      </w:r>
+      <w:r>
+        <w:rPr>
+          <w:b/>
+        </w:rPr>
+        <w:t>4c</w:t>
+      </w:r>
+      <w:r>
+        <w:rPr>
+          <w:b/>
+        </w:rPr>
+        <w:t xml:space="preserve"> </w:t>
+      </w:r>
+      <w:r>
+        <w:t>type the following code</w:t>
+      </w:r>
+      <w:r>
+        <w:t>.</w:t>
+      </w:r>
+    </w:p>
+    <w:p>
+      <w:pPr>
+        <w:pStyle w:val="CodeNew"/>
+      </w:pPr>
+    </w:p>
+    <w:p>
+      <w:pPr>
+        <w:pStyle w:val="CodeNew"/>
+        <w:rPr>
+          <w:color w:val="000000"/>
+        </w:rPr>
+      </w:pPr>
+      <w:r>
+        <w:t>private</w:t>
+      </w:r>
+      <w:r>
+        <w:rPr>
+          <w:color w:val="000000"/>
+        </w:rPr>
+        <w:t xml:space="preserve"> </w:t>
+      </w:r>
+      <w:r>
+        <w:t>void</w:t>
+      </w:r>
+      <w:r>
+        <w:rPr>
+          <w:color w:val="000000"/>
+        </w:rPr>
+        <w:t xml:space="preserve"> UpdateOrb(</w:t>
+      </w:r>
+      <w:r>
+        <w:t>object</w:t>
+      </w:r>
+      <w:r>
+        <w:rPr>
+          <w:color w:val="000000"/>
+        </w:rPr>
+        <w:t xml:space="preserve"> sender, </w:t>
+      </w:r>
+      <w:r>
+        <w:t>object</w:t>
+      </w:r>
+      <w:r>
+        <w:rPr>
+          <w:color w:val="000000"/>
+        </w:rPr>
+        <w:t xml:space="preserve"> e)</w:t>
+      </w:r>
+    </w:p>
+    <w:p>
+      <w:pPr>
+        <w:pStyle w:val="CodeNew"/>
+        <w:rPr>
+          <w:color w:val="000000"/>
+        </w:rPr>
+      </w:pPr>
+      <w:r>
+        <w:rPr>
+          <w:color w:val="000000"/>
+        </w:rPr>
+        <w:t>{</w:t>
+      </w:r>
+    </w:p>
+    <w:p>
+      <w:pPr>
+        <w:pStyle w:val="CodeNew"/>
+        <w:rPr>
+          <w:color w:val="000000"/>
+        </w:rPr>
+      </w:pPr>
+      <w:r>
+        <w:rPr>
+          <w:color w:val="000000"/>
+        </w:rPr>
+        <w:t xml:space="preserve">    </w:t>
+      </w:r>
+      <w:r>
+        <w:rPr>
+          <w:color w:val="808080"/>
+        </w:rPr>
+        <w:t>#region</w:t>
+      </w:r>
+      <w:r>
+        <w:rPr>
+          <w:color w:val="000000"/>
+        </w:rPr>
+        <w:t xml:space="preserve"> Lab4c Code to go between the #region and #endregion tags</w:t>
+      </w:r>
+    </w:p>
+    <w:p>
+      <w:pPr>
+        <w:pStyle w:val="CodeNew"/>
+        <w:rPr>
+          <w:color w:val="000000"/>
+        </w:rPr>
+      </w:pPr>
+    </w:p>
+    <w:p>
+      <w:pPr>
+        <w:pStyle w:val="CodeNew"/>
+        <w:rPr>
+          <w:color w:val="000000"/>
+        </w:rPr>
+      </w:pPr>
+      <w:r>
+        <w:rPr>
+          <w:color w:val="000000"/>
+        </w:rPr>
+        <w:t xml:space="preserve">    Temperature.Text = </w:t>
+      </w:r>
+      <w:r>
+        <w:rPr>
+          <w:color w:val="A31515"/>
+        </w:rPr>
+        <w:t xml:space="preserve">$"The temperature is </w:t>
+      </w:r>
+      <w:r>
+        <w:rPr>
+          <w:color w:val="000000"/>
+        </w:rPr>
+        <w:t>{hat.GetTemperature().ToString(</w:t>
+      </w:r>
+      <w:r>
+        <w:rPr>
+          <w:color w:val="A31515"/>
+        </w:rPr>
+        <w:t>"n2"</w:t>
+      </w:r>
+      <w:r>
+        <w:rPr>
+          <w:color w:val="000000"/>
+        </w:rPr>
+        <w:t>)}</w:t>
+      </w:r>
+      <w:r>
+        <w:rPr>
+          <w:color w:val="A31515"/>
+        </w:rPr>
+        <w:t>"</w:t>
+      </w:r>
+      <w:r>
+        <w:rPr>
+          <w:color w:val="000000"/>
+        </w:rPr>
+        <w:t>;</w:t>
+      </w:r>
+    </w:p>
+    <w:p>
+      <w:pPr>
+        <w:pStyle w:val="CodeNew"/>
+        <w:rPr>
+          <w:color w:val="000000"/>
+        </w:rPr>
+      </w:pPr>
+      <w:r>
+        <w:rPr>
+          <w:color w:val="000000"/>
+        </w:rPr>
+        <w:t xml:space="preserve">    Light.Text = </w:t>
+      </w:r>
+      <w:r>
+        <w:rPr>
+          <w:color w:val="A31515"/>
+        </w:rPr>
+        <w:t xml:space="preserve">$"The light level is </w:t>
+      </w:r>
+      <w:r>
+        <w:rPr>
+          <w:color w:val="000000"/>
+        </w:rPr>
+        <w:t>{hat.GetLightLevel().ToString(</w:t>
+      </w:r>
+      <w:r>
+        <w:rPr>
+          <w:color w:val="A31515"/>
+        </w:rPr>
+        <w:t>"n4"</w:t>
+      </w:r>
+      <w:r>
+        <w:rPr>
+          <w:color w:val="000000"/>
+        </w:rPr>
+        <w:t>)}</w:t>
+      </w:r>
+      <w:r>
+        <w:rPr>
+          <w:color w:val="A31515"/>
+        </w:rPr>
+        <w:t>"</w:t>
+      </w:r>
+      <w:r>
+        <w:rPr>
+          <w:color w:val="000000"/>
+        </w:rPr>
+        <w:t>;</w:t>
+      </w:r>
+    </w:p>
+    <w:p>
+      <w:pPr>
+        <w:pStyle w:val="CodeNew"/>
+        <w:rPr>
+          <w:color w:val="000000"/>
+        </w:rPr>
+      </w:pPr>
+    </w:p>
+    <w:p>
+      <w:pPr>
+        <w:pStyle w:val="CodeNew"/>
+        <w:rPr>
+          <w:color w:val="000000"/>
+        </w:rPr>
+      </w:pPr>
+      <w:r>
+        <w:rPr>
+          <w:color w:val="000000"/>
+        </w:rPr>
+        <w:t xml:space="preserve">    </w:t>
+      </w:r>
+      <w:r>
+        <w:t>if</w:t>
+      </w:r>
+      <w:r>
+        <w:rPr>
+          <w:color w:val="000000"/>
+        </w:rPr>
+        <w:t xml:space="preserve"> (hat.IsDIO18Pressed())</w:t>
+      </w:r>
+    </w:p>
+    <w:p>
+      <w:pPr>
+        <w:pStyle w:val="CodeNew"/>
+        <w:rPr>
+          <w:color w:val="000000"/>
+        </w:rPr>
+      </w:pPr>
+      <w:r>
+        <w:rPr>
+          <w:color w:val="000000"/>
+        </w:rPr>
+        <w:t xml:space="preserve">    {</w:t>
+      </w:r>
+    </w:p>
+    <w:p>
+      <w:pPr>
+        <w:pStyle w:val="CodeNew"/>
+        <w:rPr>
+          <w:color w:val="000000"/>
+        </w:rPr>
+      </w:pPr>
+      <w:r>
+        <w:rPr>
+          <w:color w:val="000000"/>
+        </w:rPr>
+        <w:t xml:space="preserve">        computedColour = </w:t>
+      </w:r>
+      <w:r>
+        <w:rPr>
+          <w:color w:val="2B91AF"/>
+        </w:rPr>
+        <w:t>Colors</w:t>
+      </w:r>
+      <w:r>
+        <w:rPr>
+          <w:color w:val="000000"/>
+        </w:rPr>
+        <w:t>.DeepPink;</w:t>
+      </w:r>
+    </w:p>
+    <w:p>
+      <w:pPr>
+        <w:pStyle w:val="CodeNew"/>
+        <w:rPr>
+          <w:color w:val="000000"/>
+        </w:rPr>
+      </w:pPr>
+      <w:r>
+        <w:rPr>
+          <w:color w:val="000000"/>
+        </w:rPr>
+        <w:t xml:space="preserve">    }</w:t>
+      </w:r>
+    </w:p>
+    <w:p>
+      <w:pPr>
+        <w:pStyle w:val="CodeNew"/>
+        <w:rPr>
+          <w:color w:val="000000"/>
+        </w:rPr>
+      </w:pPr>
+      <w:r>
+        <w:rPr>
+          <w:color w:val="000000"/>
+        </w:rPr>
+        <w:t xml:space="preserve">    </w:t>
+      </w:r>
+      <w:r>
+        <w:t>if</w:t>
+      </w:r>
+      <w:r>
+        <w:rPr>
+          <w:color w:val="000000"/>
+        </w:rPr>
+        <w:t xml:space="preserve"> (hat.IsDIO22Pressed())</w:t>
+      </w:r>
+    </w:p>
+    <w:p>
+      <w:pPr>
+        <w:pStyle w:val="CodeNew"/>
+        <w:rPr>
+          <w:color w:val="000000"/>
+        </w:rPr>
+      </w:pPr>
+      <w:r>
+        <w:rPr>
+          <w:color w:val="000000"/>
+        </w:rPr>
+        <w:t xml:space="preserve">    {</w:t>
+      </w:r>
+    </w:p>
+    <w:p>
+      <w:pPr>
+        <w:pStyle w:val="CodeNew"/>
+        <w:rPr>
+          <w:color w:val="000000"/>
+        </w:rPr>
+      </w:pPr>
+      <w:r>
+        <w:rPr>
+          <w:color w:val="000000"/>
+        </w:rPr>
+        <w:t xml:space="preserve">        computedColour = </w:t>
+      </w:r>
+      <w:r>
+        <w:rPr>
+          <w:color w:val="2B91AF"/>
+        </w:rPr>
+        <w:t>Colors</w:t>
+      </w:r>
+      <w:r>
+        <w:rPr>
+          <w:color w:val="000000"/>
+        </w:rPr>
+        <w:t>.Lime;</w:t>
+      </w:r>
+    </w:p>
+    <w:p>
+      <w:pPr>
+        <w:pStyle w:val="CodeNew"/>
+        <w:rPr>
+          <w:color w:val="000000"/>
+        </w:rPr>
+      </w:pPr>
+      <w:r>
+        <w:rPr>
+          <w:color w:val="000000"/>
+        </w:rPr>
+        <w:t xml:space="preserve">    }</w:t>
+      </w:r>
+    </w:p>
+    <w:p>
+      <w:pPr>
+        <w:pStyle w:val="CodeNew"/>
+        <w:rPr>
+          <w:color w:val="000000"/>
+        </w:rPr>
+      </w:pPr>
+    </w:p>
+    <w:p>
+      <w:pPr>
+        <w:pStyle w:val="CodeNew"/>
+        <w:rPr>
+          <w:color w:val="000000"/>
+        </w:rPr>
+      </w:pPr>
+      <w:r>
+        <w:rPr>
+          <w:color w:val="000000"/>
+        </w:rPr>
+        <w:t xml:space="preserve">    orb.UpdateLayout(); </w:t>
+      </w:r>
+      <w:r>
+        <w:rPr>
+          <w:color w:val="008000"/>
+        </w:rPr>
+        <w:t>// update the orb with the new colour and position</w:t>
+      </w:r>
+      <w:r>
+        <w:rPr>
+          <w:color w:val="000000"/>
+        </w:rPr>
+        <w:t xml:space="preserve">    </w:t>
+      </w:r>
+    </w:p>
+    <w:p>
+      <w:pPr>
+        <w:pStyle w:val="CodeNew"/>
+        <w:rPr>
+          <w:color w:val="000000"/>
+        </w:rPr>
+      </w:pPr>
+    </w:p>
+    <w:p>
+      <w:pPr>
+        <w:pStyle w:val="CodeNew"/>
+        <w:rPr>
+          <w:color w:val="000000"/>
+        </w:rPr>
+      </w:pPr>
+      <w:r>
+        <w:rPr>
+          <w:color w:val="000000"/>
+        </w:rPr>
+        <w:t xml:space="preserve">    </w:t>
+      </w:r>
+      <w:r>
+        <w:rPr>
+          <w:color w:val="808080"/>
+        </w:rPr>
+        <w:t>#endregion</w:t>
+      </w:r>
+    </w:p>
+    <w:p>
+      <w:pPr>
+        <w:pStyle w:val="CodeNew"/>
+        <w:rPr>
+          <w:color w:val="000000"/>
+        </w:rPr>
+      </w:pPr>
+      <w:r>
+        <w:rPr>
+          <w:color w:val="000000"/>
+        </w:rPr>
+        <w:t>}</w:t>
+      </w:r>
+    </w:p>
+    <w:p>
+      <w:pPr>
+        <w:pStyle w:val="CodeNew"/>
+      </w:pPr>
+    </w:p>
+    <w:p/>
+    <w:p>
+      <w:pPr>
+        <w:pStyle w:val="ListParagraph"/>
+        <w:numPr>
+          <w:ilvl w:val="0"/>
+          <w:numId w:val="2"/>
+        </w:numPr>
+      </w:pPr>
+      <w:r>
+        <w:rPr>
+          <w:b/>
+        </w:rPr>
+        <w:t>STEP 3:</w:t>
+      </w:r>
+      <w:r>
+        <w:t xml:space="preserve"> Deploy the solution to the Raspberry Pi. From the </w:t>
+      </w:r>
+      <w:r>
+        <w:rPr>
+          <w:b/>
+        </w:rPr>
+        <w:t>Debug</w:t>
+      </w:r>
+      <w:r>
+        <w:t xml:space="preserve"> menu select </w:t>
+      </w:r>
+      <w:r>
+        <w:rPr>
+          <w:b/>
+        </w:rPr>
+        <w:t>Start W</w:t>
+      </w:r>
+      <w:r>
+        <w:rPr>
+          <w:b/>
+        </w:rPr>
+        <w:t>ithout Debugging</w:t>
+      </w:r>
+      <w:r>
+        <w:t xml:space="preserve"> or from the keyboard press </w:t>
+      </w:r>
+      <w:r>
+        <w:rPr>
+          <w:b/>
+        </w:rPr>
+        <w:t>Ctrl+</w:t>
+      </w:r>
+      <w:r>
+        <w:rPr>
+          <w:b/>
+        </w:rPr>
+        <w:t>F5.</w:t>
+      </w:r>
+    </w:p>
+    <w:p>
+      <w:pPr>
+        <w:pStyle w:val="ListParagraph"/>
+        <w:numPr>
+          <w:ilvl w:val="0"/>
+          <w:numId w:val="20"/>
+        </w:numPr>
+        <w:rPr>
+          <w:rFonts w:eastAsia="Times New Roman"/>
+          <w:lang w:val="en" w:eastAsia="en-AU"/>
+        </w:rPr>
+      </w:pPr>
+      <w:r>
+        <w:rPr>
+          <w:rFonts w:eastAsia="Times New Roman"/>
+          <w:b/>
+          <w:lang w:val="en" w:eastAsia="en-AU"/>
+        </w:rPr>
+        <w:lastRenderedPageBreak/>
+        <w:t>STEP 5:</w:t>
+      </w:r>
+      <w:r>
+        <w:rPr>
+          <w:rFonts w:eastAsia="Times New Roman"/>
+          <w:lang w:val="en" w:eastAsia="en-AU"/>
+        </w:rPr>
+        <w:t xml:space="preserve"> </w:t>
+      </w:r>
+      <w:proofErr w:type="spellStart"/>
+      <w:r>
+        <w:rPr>
+          <w:rFonts w:eastAsia="Times New Roman"/>
+          <w:lang w:val="en" w:eastAsia="en-AU"/>
+        </w:rPr>
+        <w:t>Maximise</w:t>
+      </w:r>
+      <w:proofErr w:type="spellEnd"/>
+      <w:r>
+        <w:rPr>
+          <w:rFonts w:eastAsia="Times New Roman"/>
+          <w:lang w:val="en" w:eastAsia="en-AU"/>
+        </w:rPr>
+        <w:t xml:space="preserve"> the Windows IoT Remote Client. </w:t>
+      </w:r>
+    </w:p>
+    <w:p>
+      <w:pPr>
+        <w:pStyle w:val="ListParagraph"/>
+        <w:ind w:left="360"/>
+        <w:rPr>
+          <w:rFonts w:eastAsia="Times New Roman"/>
+          <w:lang w:val="en" w:eastAsia="en-AU"/>
+        </w:rPr>
+      </w:pPr>
+    </w:p>
+    <w:p>
+      <w:pPr>
+        <w:pStyle w:val="ListParagraph"/>
+        <w:ind w:left="360"/>
+        <w:rPr>
+          <w:rFonts w:eastAsia="Times New Roman"/>
+          <w:lang w:val="en" w:eastAsia="en-AU"/>
+        </w:rPr>
+      </w:pPr>
+      <w:r>
+        <w:rPr>
+          <w:rFonts w:eastAsia="Times New Roman"/>
+          <w:lang w:val="en" w:eastAsia="en-AU"/>
+        </w:rPr>
+        <w:t xml:space="preserve">The Windows IoT remote Client should be </w:t>
+      </w:r>
+      <w:proofErr w:type="spellStart"/>
+      <w:r>
+        <w:rPr>
+          <w:rFonts w:eastAsia="Times New Roman"/>
+          <w:lang w:val="en" w:eastAsia="en-AU"/>
+        </w:rPr>
+        <w:t>minimised</w:t>
+      </w:r>
+      <w:proofErr w:type="spellEnd"/>
+      <w:r>
+        <w:rPr>
+          <w:rFonts w:eastAsia="Times New Roman"/>
+          <w:lang w:val="en" w:eastAsia="en-AU"/>
+        </w:rPr>
+        <w:t xml:space="preserve"> on your Taskbar, if not, then press the Windows key and type “Windows IoT Remote Client”</w:t>
+      </w:r>
+      <w:r>
+        <w:rPr>
+          <w:rStyle w:val="FootnoteReference"/>
+          <w:rFonts w:eastAsia="Times New Roman"/>
+          <w:lang w:val="en" w:eastAsia="en-AU"/>
+        </w:rPr>
+        <w:t xml:space="preserve"> </w:t>
+      </w:r>
+      <w:r>
+        <w:rPr>
+          <w:rFonts w:eastAsia="Times New Roman"/>
+          <w:lang w:val="en" w:eastAsia="en-AU"/>
+        </w:rPr>
+        <w:t>and run</w:t>
+      </w:r>
+      <w:r>
+        <w:rPr>
+          <w:rFonts w:eastAsia="Times New Roman"/>
+          <w:lang w:val="en" w:eastAsia="en-AU"/>
+        </w:rPr>
+        <w:t xml:space="preserve">. The </w:t>
+      </w:r>
+      <w:r>
+        <w:rPr>
+          <w:rFonts w:eastAsia="Times New Roman"/>
+          <w:lang w:val="en" w:eastAsia="en-AU"/>
+        </w:rPr>
+        <w:t>select your device from the dropdown list.</w:t>
+      </w:r>
+    </w:p>
+    <w:p>
+      <w:pPr>
+        <w:pStyle w:val="ListParagraph"/>
+        <w:ind w:left="360"/>
+        <w:rPr>
+          <w:rFonts w:eastAsia="Times New Roman"/>
+          <w:lang w:val="en" w:eastAsia="en-AU"/>
+        </w:rPr>
+      </w:pPr>
+    </w:p>
+    <w:p>
+      <w:pPr>
+        <w:pStyle w:val="ListParagraph"/>
+        <w:ind w:left="360"/>
+        <w:rPr>
+          <w:rFonts w:eastAsia="Times New Roman"/>
+          <w:lang w:val="en" w:eastAsia="en-AU"/>
+        </w:rPr>
+      </w:pPr>
+      <w:r>
+        <w:rPr>
+          <w:rFonts w:eastAsia="Times New Roman"/>
+          <w:lang w:val="en" w:eastAsia="en-AU"/>
+        </w:rPr>
+        <w:t>When your application has started on the Raspberry Pi it should look like the following image.</w:t>
+      </w:r>
+    </w:p>
+    <w:p>
+      <w:pPr>
+        <w:ind w:left="360"/>
+        <w:rPr>
+          <w:rFonts w:eastAsia="Times New Roman"/>
+          <w:lang w:val="en" w:eastAsia="en-AU"/>
+        </w:rPr>
+      </w:pPr>
+      <w:r>
+        <w:rPr>
+          <w:noProof/>
+          <w:lang w:eastAsia="en-AU"/>
+        </w:rPr>
+        <w:drawing>
+          <wp:inline distT="0" distB="0" distL="0" distR="0" wp14:anchorId="666A9317" wp14:editId="5244973E">
+            <wp:extent cx="5760000" cy="4255200"/>
+            <wp:effectExtent l="0" t="0" r="0" b="0"/>
+            <wp:docPr id="16" name="Picture 16"/>
+            <wp:cNvGraphicFramePr>
+              <a:graphicFrameLocks xmlns:a="http://schemas.openxmlformats.org/drawingml/2006/main" noChangeAspect="1"/>
+            </wp:cNvGraphicFramePr>
+            <a:graphic xmlns:a="http://schemas.openxmlformats.org/drawingml/2006/main">
+              <a:graphicData uri="http://schemas.openxmlformats.org/drawingml/2006/picture">
+                <pic:pic xmlns:pic="http://schemas.openxmlformats.org/drawingml/2006/picture">
+                  <pic:nvPicPr>
+                    <pic:cNvPr id="1" name=""/>
+                    <pic:cNvPicPr/>
+                  </pic:nvPicPr>
+                  <pic:blipFill>
+                    <a:blip r:embed="rId44"/>
+                    <a:stretch>
+                      <a:fillRect/>
+                    </a:stretch>
+                  </pic:blipFill>
+                  <pic:spPr>
+                    <a:xfrm>
+                      <a:off x="0" y="0"/>
+                      <a:ext cx="5760000" cy="4255200"/>
+                    </a:xfrm>
+                    <a:prstGeom prst="rect">
+                      <a:avLst/>
+                    </a:prstGeom>
+                  </pic:spPr>
+                </pic:pic>
+              </a:graphicData>
+            </a:graphic>
+          </wp:inline>
+        </w:drawing>
+      </w:r>
+    </w:p>
+    <w:p>
+      <w:pPr>
+        <w:ind w:left="360"/>
+        <w:rPr>
+          <w:rFonts w:eastAsia="Times New Roman"/>
+          <w:lang w:val="en" w:eastAsia="en-AU"/>
+        </w:rPr>
+      </w:pPr>
+    </w:p>
+    <w:p>
+      <w:pPr>
+        <w:pStyle w:val="ListParagraph"/>
+        <w:numPr>
+          <w:ilvl w:val="0"/>
+          <w:numId w:val="2"/>
+        </w:numPr>
+      </w:pPr>
+      <w:r>
+        <w:rPr>
+          <w:b/>
+        </w:rPr>
+        <w:t>STEP 5:</w:t>
+      </w:r>
+      <w:r>
+        <w:t xml:space="preserve"> Press the buttons on the Fez Hat and observer the orb colour changes.</w:t>
+      </w:r>
+      <w:r>
+        <w:br w:type="page"/>
+      </w:r>
+    </w:p>
+    <w:p>
+      <w:pPr>
+        <w:pStyle w:val="ListParagraph"/>
+        <w:numPr>
+          <w:ilvl w:val="0"/>
+          <w:numId w:val="2"/>
+        </w:numPr>
+      </w:pPr>
+      <w:r>
+        <w:rPr>
+          <w:b/>
+        </w:rPr>
+        <w:lastRenderedPageBreak/>
+        <w:t xml:space="preserve">STEP 6: </w:t>
+      </w:r>
+      <w:r>
+        <w:t xml:space="preserve">Modify the </w:t>
+      </w:r>
+      <w:proofErr w:type="spellStart"/>
+      <w:r>
+        <w:rPr>
+          <w:b/>
+        </w:rPr>
+        <w:t>UpdateOrb</w:t>
+      </w:r>
+      <w:proofErr w:type="spellEnd"/>
+      <w:r>
+        <w:t xml:space="preserve"> method and type the highlighted line as below. </w:t>
+      </w:r>
+    </w:p>
+    <w:p>
+      <w:pPr>
+        <w:pStyle w:val="CodeNew"/>
+      </w:pPr>
+    </w:p>
+    <w:p>
+      <w:pPr>
+        <w:pStyle w:val="CodeNew"/>
+        <w:rPr>
+          <w:color w:val="000000"/>
+        </w:rPr>
+      </w:pPr>
+      <w:r>
+        <w:t>if</w:t>
+      </w:r>
+      <w:r>
+        <w:rPr>
+          <w:color w:val="000000"/>
+        </w:rPr>
+        <w:t xml:space="preserve"> (hat.IsDIO18Pressed())</w:t>
+      </w:r>
+    </w:p>
+    <w:p>
+      <w:pPr>
+        <w:pStyle w:val="CodeNew"/>
+        <w:rPr>
+          <w:color w:val="000000"/>
+        </w:rPr>
+      </w:pPr>
+      <w:r>
+        <w:rPr>
+          <w:color w:val="000000"/>
+        </w:rPr>
+        <w:t>{</w:t>
+      </w:r>
+    </w:p>
+    <w:p>
+      <w:pPr>
+        <w:pStyle w:val="CodeNew"/>
+        <w:rPr>
+          <w:color w:val="000000"/>
+        </w:rPr>
+      </w:pPr>
+      <w:r>
+        <w:rPr>
+          <w:color w:val="000000"/>
+        </w:rPr>
+        <w:t xml:space="preserve">    computedColour = </w:t>
+      </w:r>
+      <w:r>
+        <w:rPr>
+          <w:color w:val="2B91AF"/>
+        </w:rPr>
+        <w:t>Colors</w:t>
+      </w:r>
+      <w:r>
+        <w:rPr>
+          <w:color w:val="000000"/>
+        </w:rPr>
+        <w:t>.DeepPink;</w:t>
+      </w:r>
+    </w:p>
+    <w:p>
+      <w:pPr>
+        <w:pStyle w:val="CodeNew"/>
+        <w:rPr>
+          <w:color w:val="000000"/>
+        </w:rPr>
+      </w:pPr>
+      <w:r>
+        <w:rPr>
+          <w:color w:val="000000"/>
+        </w:rPr>
+        <w:t>}</w:t>
+      </w:r>
+    </w:p>
+    <w:p>
+      <w:pPr>
+        <w:pStyle w:val="CodeNew"/>
+        <w:rPr>
+          <w:color w:val="000000"/>
+        </w:rPr>
+      </w:pPr>
+      <w:r>
+        <w:t>if</w:t>
+      </w:r>
+      <w:r>
+        <w:rPr>
+          <w:color w:val="000000"/>
+        </w:rPr>
+        <w:t xml:space="preserve"> (hat.IsDIO22Pressed())</w:t>
+      </w:r>
+    </w:p>
+    <w:p>
+      <w:pPr>
+        <w:pStyle w:val="CodeNew"/>
+        <w:rPr>
+          <w:color w:val="000000"/>
+        </w:rPr>
+      </w:pPr>
+      <w:r>
+        <w:rPr>
+          <w:color w:val="000000"/>
+        </w:rPr>
+        <w:t>{</w:t>
+      </w:r>
+    </w:p>
+    <w:p>
+      <w:pPr>
+        <w:pStyle w:val="CodeNew"/>
+        <w:rPr>
+          <w:color w:val="000000"/>
+        </w:rPr>
+      </w:pPr>
+      <w:r>
+        <w:rPr>
+          <w:color w:val="000000"/>
+        </w:rPr>
+        <w:t xml:space="preserve">    computedColour = </w:t>
+      </w:r>
+      <w:r>
+        <w:rPr>
+          <w:color w:val="2B91AF"/>
+        </w:rPr>
+        <w:t>Colors</w:t>
+      </w:r>
+      <w:r>
+        <w:rPr>
+          <w:color w:val="000000"/>
+        </w:rPr>
+        <w:t>.Lime;</w:t>
+      </w:r>
+    </w:p>
+    <w:p>
+      <w:pPr>
+        <w:pStyle w:val="CodeNew"/>
+        <w:rPr>
+          <w:color w:val="000000"/>
+        </w:rPr>
+      </w:pPr>
+      <w:r>
+        <w:rPr>
+          <w:color w:val="000000"/>
+        </w:rPr>
+        <w:t>}</w:t>
+      </w:r>
+    </w:p>
+    <w:p>
+      <w:pPr>
+        <w:pStyle w:val="CodeNew"/>
+      </w:pPr>
+    </w:p>
+    <w:p>
+      <w:pPr>
+        <w:pStyle w:val="CodeNew"/>
+      </w:pPr>
+    </w:p>
+    <w:p>
+      <w:pPr>
+        <w:pStyle w:val="CodeNew"/>
+      </w:pPr>
+      <w:r>
+        <w:rPr>
+          <w:color w:val="000000"/>
+          <w:sz w:val="19"/>
+          <w:highlight w:val="yellow"/>
+        </w:rPr>
+        <w:t>computedColour.A = (byte)(255 * hat.GetLightLevel());  // change the orb brightness</w:t>
+      </w:r>
+    </w:p>
+    <w:p>
+      <w:pPr>
+        <w:pStyle w:val="CodeNew"/>
+      </w:pPr>
+    </w:p>
+    <w:p/>
+    <w:p>
+      <w:pPr>
+        <w:pStyle w:val="ListParagraph"/>
+        <w:numPr>
+          <w:ilvl w:val="0"/>
+          <w:numId w:val="33"/>
+        </w:numPr>
+        <w:rPr>
+          <w:b/>
+        </w:rPr>
+      </w:pPr>
+      <w:r>
+        <w:rPr>
+          <w:b/>
+        </w:rPr>
+        <w:t xml:space="preserve">STEP 7: </w:t>
+      </w:r>
+      <w:r>
+        <w:t xml:space="preserve">Deploy the solution to the Raspberry Pi. From the </w:t>
+      </w:r>
+      <w:r>
+        <w:rPr>
+          <w:b/>
+        </w:rPr>
+        <w:t>Debug</w:t>
+      </w:r>
+      <w:r>
+        <w:t xml:space="preserve"> menu select </w:t>
+      </w:r>
+      <w:r>
+        <w:rPr>
+          <w:b/>
+        </w:rPr>
+        <w:t>Start Without Debugging</w:t>
+      </w:r>
+      <w:r>
+        <w:t xml:space="preserve"> or from the keyboard press </w:t>
+      </w:r>
+      <w:r>
+        <w:rPr>
+          <w:b/>
+        </w:rPr>
+        <w:t>Ctrl+F5.</w:t>
+      </w:r>
+    </w:p>
+    <w:p>
+      <w:pPr>
+        <w:pStyle w:val="ListParagraph"/>
+        <w:ind w:left="360"/>
+        <w:rPr>
+          <w:b/>
+        </w:rPr>
+      </w:pPr>
+    </w:p>
+    <w:p>
+      <w:pPr>
+        <w:pStyle w:val="ListParagraph"/>
+        <w:numPr>
+          <w:ilvl w:val="0"/>
+          <w:numId w:val="20"/>
+        </w:numPr>
+        <w:rPr>
+          <w:rFonts w:eastAsia="Times New Roman"/>
+          <w:lang w:val="en" w:eastAsia="en-AU"/>
+        </w:rPr>
+      </w:pPr>
+      <w:r>
+        <w:rPr>
+          <w:rFonts w:eastAsia="Times New Roman"/>
+          <w:b/>
+          <w:lang w:val="en" w:eastAsia="en-AU"/>
+        </w:rPr>
+        <w:t xml:space="preserve">STEP </w:t>
+      </w:r>
+      <w:r>
+        <w:rPr>
+          <w:rFonts w:eastAsia="Times New Roman"/>
+          <w:b/>
+          <w:lang w:val="en" w:eastAsia="en-AU"/>
+        </w:rPr>
+        <w:t>8</w:t>
+      </w:r>
+      <w:r>
+        <w:rPr>
+          <w:rFonts w:eastAsia="Times New Roman"/>
+          <w:b/>
+          <w:lang w:val="en" w:eastAsia="en-AU"/>
+        </w:rPr>
+        <w:t>:</w:t>
+      </w:r>
+      <w:r>
+        <w:rPr>
+          <w:rFonts w:eastAsia="Times New Roman"/>
+          <w:lang w:val="en" w:eastAsia="en-AU"/>
+        </w:rPr>
+        <w:t xml:space="preserve"> </w:t>
+      </w:r>
+      <w:proofErr w:type="spellStart"/>
+      <w:r>
+        <w:rPr>
+          <w:rFonts w:eastAsia="Times New Roman"/>
+          <w:lang w:val="en" w:eastAsia="en-AU"/>
+        </w:rPr>
+        <w:t>Maximise</w:t>
+      </w:r>
+      <w:proofErr w:type="spellEnd"/>
+      <w:r>
+        <w:rPr>
+          <w:rFonts w:eastAsia="Times New Roman"/>
+          <w:lang w:val="en" w:eastAsia="en-AU"/>
+        </w:rPr>
+        <w:t xml:space="preserve"> the Windows IoT Remote Client and observe that when you </w:t>
+      </w:r>
+      <w:r>
+        <w:rPr>
+          <w:rFonts w:eastAsia="Times New Roman"/>
+          <w:lang w:val="en" w:eastAsia="en-AU"/>
+        </w:rPr>
+        <w:t>place your hand over the Raspberry Pi. This will alter the amount of light reaching the light sensor and will change the brightness of the orb.</w:t>
+      </w:r>
+      <w:bookmarkStart w:id="11" w:name="_GoBack"/>
+      <w:bookmarkEnd w:id="11"/>
+    </w:p>
+    <w:p>
+      <w:pPr>
+        <w:pStyle w:val="ListParagraph"/>
+        <w:ind w:left="357"/>
+      </w:pPr>
+    </w:p>
+    <w:p>
+      <w:pPr>
+        <w:pStyle w:val="ListParagraph"/>
+        <w:numPr>
+          <w:ilvl w:val="0"/>
+          <w:numId w:val="2"/>
+        </w:numPr>
+      </w:pPr>
+      <w:r>
+        <w:rPr>
+          <w:b/>
+        </w:rPr>
+        <w:t xml:space="preserve">STEP </w:t>
+      </w:r>
+      <w:r>
+        <w:rPr>
+          <w:b/>
+        </w:rPr>
+        <w:t>6</w:t>
+      </w:r>
+      <w:r>
+        <w:rPr>
+          <w:b/>
+        </w:rPr>
+        <w:t>:</w:t>
+      </w:r>
+      <w:r>
+        <w:t xml:space="preserve"> Modify the </w:t>
+      </w:r>
+      <w:proofErr w:type="spellStart"/>
+      <w:r>
+        <w:rPr>
+          <w:b/>
+        </w:rPr>
+        <w:t>UpdateOrb</w:t>
+      </w:r>
+      <w:proofErr w:type="spellEnd"/>
+      <w:r>
+        <w:t xml:space="preserve"> method. Remove the </w:t>
+      </w:r>
+      <w:r>
+        <w:t>code to detect</w:t>
+      </w:r>
+      <w:r>
+        <w:t xml:space="preserve"> button presse</w:t>
+      </w:r>
+      <w:r>
+        <w:t>s</w:t>
+      </w:r>
+      <w:r>
+        <w:t xml:space="preserve"> and type in the highlighted code as below.</w:t>
+      </w:r>
+    </w:p>
+    <w:p>
+      <w:pPr>
+        <w:pStyle w:val="ListParagraph"/>
+        <w:ind w:left="357"/>
+      </w:pPr>
+    </w:p>
+    <w:p>
+      <w:pPr>
+        <w:pStyle w:val="ListParagraph"/>
+        <w:ind w:left="357"/>
+      </w:pPr>
+      <w:r>
+        <w:t>The updated code use</w:t>
+      </w:r>
+      <w:r>
+        <w:t>s</w:t>
+      </w:r>
+      <w:r>
+        <w:t xml:space="preserve"> the accelerometer built in to the Fez Hat to change the colour and position of the Orb</w:t>
+      </w:r>
+    </w:p>
+    <w:p>
+      <w:pPr>
+        <w:pStyle w:val="CodeNew"/>
+      </w:pPr>
+    </w:p>
+    <w:p>
+      <w:pPr>
+        <w:pStyle w:val="CodeNew"/>
+        <w:rPr>
+          <w:color w:val="000000"/>
+          <w:sz w:val="19"/>
+        </w:rPr>
+      </w:pPr>
+      <w:r>
+        <w:rPr>
+          <w:sz w:val="19"/>
+        </w:rPr>
+        <w:t>private</w:t>
+      </w:r>
+      <w:r>
+        <w:rPr>
+          <w:color w:val="000000"/>
+          <w:sz w:val="19"/>
+        </w:rPr>
+        <w:t xml:space="preserve"> </w:t>
+      </w:r>
+      <w:r>
+        <w:rPr>
+          <w:sz w:val="19"/>
+        </w:rPr>
+        <w:t>void</w:t>
+      </w:r>
+      <w:r>
+        <w:rPr>
+          <w:color w:val="000000"/>
+          <w:sz w:val="19"/>
+        </w:rPr>
+        <w:t xml:space="preserve"> UpdateOrb(</w:t>
+      </w:r>
+      <w:r>
+        <w:rPr>
+          <w:sz w:val="19"/>
+        </w:rPr>
+        <w:t>object</w:t>
+      </w:r>
+      <w:r>
+        <w:rPr>
+          <w:color w:val="000000"/>
+          <w:sz w:val="19"/>
+        </w:rPr>
+        <w:t xml:space="preserve"> sender, </w:t>
+      </w:r>
+      <w:r>
+        <w:rPr>
+          <w:sz w:val="19"/>
+        </w:rPr>
+        <w:t>object</w:t>
+      </w:r>
+      <w:r>
+        <w:rPr>
+          <w:color w:val="000000"/>
+          <w:sz w:val="19"/>
+        </w:rPr>
+        <w:t xml:space="preserve"> e)</w:t>
+      </w:r>
+    </w:p>
+    <w:p>
+      <w:pPr>
+        <w:pStyle w:val="CodeNew"/>
+        <w:rPr>
+          <w:color w:val="000000"/>
+          <w:sz w:val="19"/>
+        </w:rPr>
+      </w:pPr>
+      <w:r>
+        <w:rPr>
+          <w:color w:val="000000"/>
+          <w:sz w:val="19"/>
+        </w:rPr>
+        <w:t>{</w:t>
+      </w:r>
+    </w:p>
+    <w:p>
+      <w:pPr>
+        <w:pStyle w:val="CodeNew"/>
+        <w:rPr>
+          <w:color w:val="000000"/>
+          <w:sz w:val="19"/>
+        </w:rPr>
+      </w:pPr>
+      <w:r>
+        <w:rPr>
+          <w:color w:val="000000"/>
+          <w:sz w:val="19"/>
+        </w:rPr>
+        <w:t xml:space="preserve">    </w:t>
+      </w:r>
+      <w:r>
+        <w:rPr>
+          <w:color w:val="808080"/>
+          <w:sz w:val="19"/>
+        </w:rPr>
+        <w:t>#region</w:t>
+      </w:r>
+      <w:r>
+        <w:rPr>
+          <w:color w:val="000000"/>
+          <w:sz w:val="19"/>
+        </w:rPr>
+        <w:t xml:space="preserve"> Lab4c Code to go between the #region and #endregion tags</w:t>
+      </w:r>
+    </w:p>
+    <w:p>
+      <w:pPr>
+        <w:pStyle w:val="CodeNew"/>
+        <w:rPr>
+          <w:color w:val="000000"/>
+          <w:sz w:val="19"/>
+        </w:rPr>
+      </w:pPr>
+    </w:p>
+    <w:p>
+      <w:pPr>
+        <w:pStyle w:val="CodeNew"/>
+        <w:rPr>
+          <w:color w:val="000000"/>
+          <w:sz w:val="19"/>
+        </w:rPr>
+      </w:pPr>
+      <w:r>
+        <w:rPr>
+          <w:color w:val="000000"/>
+          <w:sz w:val="19"/>
+        </w:rPr>
+        <w:t xml:space="preserve">    Temperature.Text = </w:t>
+      </w:r>
+      <w:r>
+        <w:rPr>
+          <w:color w:val="A31515"/>
+          <w:sz w:val="19"/>
+        </w:rPr>
+        <w:t xml:space="preserve">$"The temperature is </w:t>
+      </w:r>
+      <w:r>
+        <w:rPr>
+          <w:color w:val="000000"/>
+          <w:sz w:val="19"/>
+        </w:rPr>
+        <w:t>{hat.GetTemperature().ToString(</w:t>
+      </w:r>
+      <w:r>
+        <w:rPr>
+          <w:color w:val="A31515"/>
+          <w:sz w:val="19"/>
+        </w:rPr>
+        <w:t>"n2"</w:t>
+      </w:r>
+      <w:r>
+        <w:rPr>
+          <w:color w:val="000000"/>
+          <w:sz w:val="19"/>
+        </w:rPr>
+        <w:t>)}</w:t>
+      </w:r>
+      <w:r>
+        <w:rPr>
+          <w:color w:val="A31515"/>
+          <w:sz w:val="19"/>
+        </w:rPr>
+        <w:t>"</w:t>
+      </w:r>
+      <w:r>
+        <w:rPr>
+          <w:color w:val="000000"/>
+          <w:sz w:val="19"/>
+        </w:rPr>
+        <w:t>;</w:t>
+      </w:r>
+    </w:p>
+    <w:p>
+      <w:pPr>
+        <w:pStyle w:val="CodeNew"/>
+        <w:rPr>
+          <w:color w:val="000000"/>
+          <w:sz w:val="19"/>
+        </w:rPr>
+      </w:pPr>
+      <w:r>
+        <w:rPr>
+          <w:color w:val="000000"/>
+          <w:sz w:val="19"/>
+        </w:rPr>
+        <w:t xml:space="preserve">    Light.Text = </w:t>
+      </w:r>
+      <w:r>
+        <w:rPr>
+          <w:color w:val="A31515"/>
+          <w:sz w:val="19"/>
+        </w:rPr>
+        <w:t xml:space="preserve">$"The light level is </w:t>
+      </w:r>
+      <w:r>
+        <w:rPr>
+          <w:color w:val="000000"/>
+          <w:sz w:val="19"/>
+        </w:rPr>
+        <w:t>{hat.GetLightLevel().ToString(</w:t>
+      </w:r>
+      <w:r>
+        <w:rPr>
+          <w:color w:val="A31515"/>
+          <w:sz w:val="19"/>
+        </w:rPr>
+        <w:t>"n4"</w:t>
+      </w:r>
+      <w:r>
+        <w:rPr>
+          <w:color w:val="000000"/>
+          <w:sz w:val="19"/>
+        </w:rPr>
+        <w:t>)}</w:t>
+      </w:r>
+      <w:r>
+        <w:rPr>
+          <w:color w:val="A31515"/>
+          <w:sz w:val="19"/>
+        </w:rPr>
+        <w:t>"</w:t>
+      </w:r>
+      <w:r>
+        <w:rPr>
+          <w:color w:val="000000"/>
+          <w:sz w:val="19"/>
+        </w:rPr>
+        <w:t>;</w:t>
+      </w:r>
+    </w:p>
+    <w:p>
+      <w:pPr>
+        <w:pStyle w:val="CodeNew"/>
+        <w:rPr>
+          <w:color w:val="000000"/>
+          <w:sz w:val="19"/>
+        </w:rPr>
+      </w:pPr>
+    </w:p>
+    <w:p>
+      <w:pPr>
+        <w:pStyle w:val="CodeNew"/>
+        <w:rPr>
+          <w:color w:val="000000"/>
+          <w:sz w:val="19"/>
+        </w:rPr>
+      </w:pPr>
+      <w:r>
+        <w:rPr>
+          <w:color w:val="000000"/>
+          <w:sz w:val="19"/>
+        </w:rPr>
+        <w:t xml:space="preserve">    </w:t>
+      </w:r>
+      <w:r>
+        <w:rPr>
+          <w:color w:val="000000"/>
+          <w:sz w:val="19"/>
+          <w:highlight w:val="yellow"/>
+        </w:rPr>
+        <w:t>hat.GetAcceleration(</w:t>
+      </w:r>
+      <w:r>
+        <w:rPr>
+          <w:sz w:val="19"/>
+          <w:highlight w:val="yellow"/>
+        </w:rPr>
+        <w:t>out</w:t>
+      </w:r>
+      <w:r>
+        <w:rPr>
+          <w:color w:val="000000"/>
+          <w:sz w:val="19"/>
+          <w:highlight w:val="yellow"/>
+        </w:rPr>
+        <w:t xml:space="preserve"> x, </w:t>
+      </w:r>
+      <w:r>
+        <w:rPr>
+          <w:sz w:val="19"/>
+          <w:highlight w:val="yellow"/>
+        </w:rPr>
+        <w:t>out</w:t>
+      </w:r>
+      <w:r>
+        <w:rPr>
+          <w:color w:val="000000"/>
+          <w:sz w:val="19"/>
+          <w:highlight w:val="yellow"/>
+        </w:rPr>
+        <w:t xml:space="preserve"> y, </w:t>
+      </w:r>
+      <w:r>
+        <w:rPr>
+          <w:sz w:val="19"/>
+          <w:highlight w:val="yellow"/>
+        </w:rPr>
+        <w:t>out</w:t>
+      </w:r>
+      <w:r>
+        <w:rPr>
+          <w:color w:val="000000"/>
+          <w:sz w:val="19"/>
+          <w:highlight w:val="yellow"/>
+        </w:rPr>
+        <w:t xml:space="preserve"> z);</w:t>
+      </w:r>
+    </w:p>
+    <w:p>
+      <w:pPr>
+        <w:pStyle w:val="CodeNew"/>
+        <w:rPr>
+          <w:color w:val="000000"/>
+          <w:sz w:val="19"/>
+        </w:rPr>
+      </w:pPr>
+    </w:p>
+    <w:p>
+      <w:pPr>
+        <w:pStyle w:val="CodeNew"/>
+        <w:rPr>
+          <w:color w:val="000000"/>
+          <w:sz w:val="19"/>
+        </w:rPr>
+      </w:pPr>
+      <w:r>
+        <w:rPr>
+          <w:color w:val="000000"/>
+          <w:sz w:val="19"/>
+        </w:rPr>
+        <w:t xml:space="preserve">    </w:t>
+      </w:r>
+      <w:r>
+        <w:rPr>
+          <w:color w:val="000000"/>
+          <w:sz w:val="19"/>
+          <w:highlight w:val="yellow"/>
+        </w:rPr>
+        <w:t>computedColour = ComputeColour(x, y, z);</w:t>
+      </w:r>
+    </w:p>
+    <w:p>
+      <w:pPr>
+        <w:pStyle w:val="CodeNew"/>
+        <w:rPr>
+          <w:color w:val="000000"/>
+          <w:sz w:val="19"/>
+        </w:rPr>
+      </w:pPr>
+    </w:p>
+    <w:p>
+      <w:pPr>
+        <w:pStyle w:val="CodeNew"/>
+        <w:rPr>
+          <w:color w:val="000000"/>
+          <w:sz w:val="19"/>
+        </w:rPr>
+      </w:pPr>
+      <w:r>
+        <w:rPr>
+          <w:color w:val="000000"/>
+          <w:sz w:val="19"/>
+        </w:rPr>
+        <w:t xml:space="preserve">    </w:t>
+      </w:r>
+      <w:r>
+        <w:rPr>
+          <w:color w:val="000000"/>
+          <w:sz w:val="19"/>
+          <w:highlight w:val="yellow"/>
+        </w:rPr>
+        <w:t xml:space="preserve">orb.Fill = </w:t>
+      </w:r>
+      <w:r>
+        <w:rPr>
+          <w:sz w:val="19"/>
+          <w:highlight w:val="yellow"/>
+        </w:rPr>
+        <w:t>new</w:t>
+      </w:r>
+      <w:r>
+        <w:rPr>
+          <w:color w:val="000000"/>
+          <w:sz w:val="19"/>
+          <w:highlight w:val="yellow"/>
+        </w:rPr>
+        <w:t xml:space="preserve"> </w:t>
+      </w:r>
+      <w:r>
+        <w:rPr>
+          <w:color w:val="2B91AF"/>
+          <w:sz w:val="19"/>
+          <w:highlight w:val="yellow"/>
+        </w:rPr>
+        <w:t>SolidColorBrush</w:t>
+      </w:r>
+      <w:r>
+        <w:rPr>
+          <w:color w:val="000000"/>
+          <w:sz w:val="19"/>
+          <w:highlight w:val="yellow"/>
+        </w:rPr>
+        <w:t>(computedColour);</w:t>
+      </w:r>
+    </w:p>
+    <w:p>
+      <w:pPr>
+        <w:pStyle w:val="CodeNew"/>
+        <w:rPr>
+          <w:color w:val="000000"/>
+          <w:sz w:val="19"/>
+        </w:rPr>
+      </w:pPr>
+    </w:p>
+    <w:p>
+      <w:pPr>
+        <w:pStyle w:val="CodeNew"/>
+        <w:rPr>
+          <w:color w:val="000000"/>
+          <w:sz w:val="19"/>
+        </w:rPr>
+      </w:pPr>
+      <w:r>
+        <w:rPr>
+          <w:color w:val="000000"/>
+          <w:sz w:val="19"/>
+        </w:rPr>
+        <w:t xml:space="preserve">    </w:t>
+      </w:r>
+      <w:r>
+        <w:rPr>
+          <w:color w:val="000000"/>
+          <w:sz w:val="19"/>
+          <w:highlight w:val="yellow"/>
+        </w:rPr>
+        <w:t>ComputeOrbPosition(x, y);</w:t>
+      </w:r>
+    </w:p>
+    <w:p>
+      <w:pPr>
+        <w:pStyle w:val="CodeNew"/>
+        <w:rPr>
+          <w:color w:val="000000"/>
+          <w:sz w:val="19"/>
+        </w:rPr>
+      </w:pPr>
+    </w:p>
+    <w:p>
+      <w:pPr>
+        <w:pStyle w:val="CodeNew"/>
+        <w:rPr>
+          <w:color w:val="000000"/>
+          <w:sz w:val="19"/>
+        </w:rPr>
+      </w:pPr>
+      <w:r>
+        <w:rPr>
+          <w:color w:val="000000"/>
+          <w:sz w:val="19"/>
+        </w:rPr>
+        <w:t xml:space="preserve">    orb.UpdateLayout(); </w:t>
+      </w:r>
+      <w:r>
+        <w:rPr>
+          <w:color w:val="008000"/>
+          <w:sz w:val="19"/>
+        </w:rPr>
+        <w:t>// update the orb with the new colour and position</w:t>
+      </w:r>
+    </w:p>
+    <w:p>
+      <w:pPr>
+        <w:pStyle w:val="CodeNew"/>
+        <w:rPr>
+          <w:color w:val="000000"/>
+          <w:sz w:val="19"/>
+        </w:rPr>
+      </w:pPr>
+    </w:p>
+    <w:p>
+      <w:pPr>
+        <w:pStyle w:val="CodeNew"/>
+        <w:rPr>
+          <w:color w:val="000000"/>
+          <w:sz w:val="19"/>
+        </w:rPr>
+      </w:pPr>
+      <w:r>
+        <w:rPr>
+          <w:color w:val="000000"/>
+          <w:sz w:val="19"/>
+        </w:rPr>
+        <w:t xml:space="preserve">    </w:t>
+      </w:r>
+      <w:r>
+        <w:rPr>
+          <w:color w:val="808080"/>
+          <w:sz w:val="19"/>
+        </w:rPr>
+        <w:t>#endregion</w:t>
+      </w:r>
+    </w:p>
+    <w:p>
+      <w:pPr>
+        <w:pStyle w:val="CodeNew"/>
+        <w:rPr>
+          <w:color w:val="000000"/>
+          <w:sz w:val="19"/>
+        </w:rPr>
+      </w:pPr>
+      <w:r>
+        <w:rPr>
+          <w:color w:val="000000"/>
+          <w:sz w:val="19"/>
+        </w:rPr>
+        <w:t>}</w:t>
+      </w:r>
+    </w:p>
+    <w:p>
+      <w:pPr>
+        <w:pStyle w:val="CodeNew"/>
+      </w:pPr>
+    </w:p>
+    <w:p/>
+    <w:p>
+      <w:pPr>
+        <w:pStyle w:val="ListParagraph"/>
+        <w:numPr>
+          <w:ilvl w:val="0"/>
+          <w:numId w:val="33"/>
+        </w:numPr>
+        <w:rPr>
+          <w:b/>
+        </w:rPr>
+      </w:pPr>
+      <w:r>
+        <w:rPr>
+          <w:b/>
+        </w:rPr>
+        <w:t>STEP 7</w:t>
+      </w:r>
+      <w:r>
+        <w:rPr>
+          <w:b/>
+        </w:rPr>
+        <w:t>:</w:t>
+      </w:r>
+      <w:r>
+        <w:t xml:space="preserve"> Deploy the solution to the Raspberry Pi. From the </w:t>
+      </w:r>
+      <w:r>
+        <w:rPr>
+          <w:b/>
+        </w:rPr>
+        <w:t>Debug</w:t>
+      </w:r>
+      <w:r>
+        <w:t xml:space="preserve"> menu select </w:t>
+      </w:r>
+      <w:r>
+        <w:rPr>
+          <w:b/>
+        </w:rPr>
+        <w:t>Start Without Debugging</w:t>
+      </w:r>
+      <w:r>
+        <w:t xml:space="preserve"> or from the keyboard press </w:t>
+      </w:r>
+      <w:r>
+        <w:rPr>
+          <w:b/>
+        </w:rPr>
+        <w:t>Ctrl+F5.</w:t>
+      </w:r>
+    </w:p>
+    <w:p>
+      <w:pPr>
+        <w:pStyle w:val="ListParagraph"/>
+        <w:ind w:left="360"/>
+        <w:rPr>
+          <w:b/>
+        </w:rPr>
+      </w:pPr>
+    </w:p>
+    <w:p>
+      <w:pPr>
+        <w:pStyle w:val="ListParagraph"/>
+        <w:numPr>
+          <w:ilvl w:val="0"/>
+          <w:numId w:val="20"/>
+        </w:numPr>
+        <w:rPr>
+          <w:rFonts w:eastAsia="Times New Roman"/>
+          <w:lang w:val="en" w:eastAsia="en-AU"/>
+        </w:rPr>
+      </w:pPr>
+      <w:r>
+        <w:rPr>
+          <w:rFonts w:eastAsia="Times New Roman"/>
+          <w:b/>
+          <w:lang w:val="en" w:eastAsia="en-AU"/>
+        </w:rPr>
+        <w:t xml:space="preserve">STEP </w:t>
+      </w:r>
+      <w:r>
+        <w:rPr>
+          <w:rFonts w:eastAsia="Times New Roman"/>
+          <w:b/>
+          <w:lang w:val="en" w:eastAsia="en-AU"/>
+        </w:rPr>
+        <w:t>8</w:t>
+      </w:r>
+      <w:r>
+        <w:rPr>
+          <w:rFonts w:eastAsia="Times New Roman"/>
+          <w:b/>
+          <w:lang w:val="en" w:eastAsia="en-AU"/>
+        </w:rPr>
+        <w:t>:</w:t>
+      </w:r>
+      <w:r>
+        <w:rPr>
+          <w:rFonts w:eastAsia="Times New Roman"/>
+          <w:lang w:val="en" w:eastAsia="en-AU"/>
+        </w:rPr>
+        <w:t xml:space="preserve"> </w:t>
+      </w:r>
+      <w:proofErr w:type="spellStart"/>
+      <w:r>
+        <w:rPr>
+          <w:rFonts w:eastAsia="Times New Roman"/>
+          <w:lang w:val="en" w:eastAsia="en-AU"/>
+        </w:rPr>
+        <w:t>Maximise</w:t>
+      </w:r>
+      <w:proofErr w:type="spellEnd"/>
+      <w:r>
+        <w:rPr>
+          <w:rFonts w:eastAsia="Times New Roman"/>
+          <w:lang w:val="en" w:eastAsia="en-AU"/>
+        </w:rPr>
+        <w:t xml:space="preserve"> the Windows IoT Remote Client. </w:t>
+      </w:r>
+      <w:r>
+        <w:rPr>
+          <w:rFonts w:eastAsia="Times New Roman"/>
+          <w:lang w:val="en" w:eastAsia="en-AU"/>
+        </w:rPr>
+        <w:t xml:space="preserve"> And this time instead of pressing the buttons on the </w:t>
+      </w:r>
+      <w:proofErr w:type="spellStart"/>
+      <w:r>
+        <w:rPr>
+          <w:rFonts w:eastAsia="Times New Roman"/>
+          <w:lang w:val="en" w:eastAsia="en-AU"/>
+        </w:rPr>
+        <w:t>Fex</w:t>
+      </w:r>
+      <w:proofErr w:type="spellEnd"/>
+      <w:r>
+        <w:rPr>
+          <w:rFonts w:eastAsia="Times New Roman"/>
+          <w:lang w:val="en" w:eastAsia="en-AU"/>
+        </w:rPr>
+        <w:t xml:space="preserve"> Hat </w:t>
+      </w:r>
+      <w:r>
+        <w:rPr>
+          <w:rFonts w:eastAsia="Times New Roman"/>
+          <w:lang w:val="en" w:eastAsia="en-AU"/>
+        </w:rPr>
+        <w:t xml:space="preserve">gently pick up the Raspberry Pi and tilt it and observer the </w:t>
+      </w:r>
+      <w:proofErr w:type="spellStart"/>
+      <w:r>
+        <w:rPr>
+          <w:rFonts w:eastAsia="Times New Roman"/>
+          <w:lang w:val="en" w:eastAsia="en-AU"/>
+        </w:rPr>
+        <w:t>colour</w:t>
+      </w:r>
+      <w:proofErr w:type="spellEnd"/>
+      <w:r>
+        <w:rPr>
+          <w:rFonts w:eastAsia="Times New Roman"/>
+          <w:lang w:val="en" w:eastAsia="en-AU"/>
+        </w:rPr>
+        <w:t xml:space="preserve"> and position of the orb change.</w:t>
+      </w:r>
+    </w:p>
+    <w:p>
+      <w:pPr>
+        <w:rPr>
+          <w:b/>
+        </w:rPr>
+      </w:pPr>
+    </w:p>
+    <w:p>
+      <w:r>
+        <w:br w:type="page"/>
+      </w:r>
+    </w:p>
+    <w:p>
+      <w:pPr>
+        <w:pStyle w:val="ListParagraph"/>
+        <w:numPr>
+          <w:ilvl w:val="0"/>
+          <w:numId w:val="2"/>
+        </w:numPr>
+      </w:pPr>
+      <w:r>
+        <w:rPr>
+          <w:b/>
+        </w:rPr>
+        <w:lastRenderedPageBreak/>
+        <w:t>STEP 9</w:t>
+      </w:r>
+      <w:r>
+        <w:rPr>
+          <w:b/>
+        </w:rPr>
+        <w:t>:</w:t>
+      </w:r>
+      <w:r>
+        <w:t xml:space="preserve"> </w:t>
+      </w:r>
+      <w:r>
+        <w:t xml:space="preserve">Configure the </w:t>
+      </w:r>
+      <w:proofErr w:type="spellStart"/>
+      <w:r>
+        <w:t>DmxLight</w:t>
+      </w:r>
+      <w:proofErr w:type="spellEnd"/>
+      <w:r>
+        <w:t xml:space="preserve"> declaration</w:t>
+      </w:r>
+      <w:r>
+        <w:t xml:space="preserve">. </w:t>
+      </w:r>
+      <w:r>
+        <w:t>You will be provided with the MQTT Broker Address and the Fixture Id.</w:t>
+      </w:r>
+    </w:p>
+    <w:p>
+      <w:r>
+        <w:drawing>
+          <wp:inline distT="0" distB="0" distL="0" distR="0" wp14:anchorId="1F942FFE" wp14:editId="32463C92">
+            <wp:extent cx="6188710" cy="2179320"/>
+            <wp:effectExtent l="19050" t="19050" r="21590" b="11430"/>
+            <wp:docPr id="32" name="Picture 32"/>
+            <wp:cNvGraphicFramePr>
+              <a:graphicFrameLocks xmlns:a="http://schemas.openxmlformats.org/drawingml/2006/main" noChangeAspect="1"/>
+            </wp:cNvGraphicFramePr>
+            <a:graphic xmlns:a="http://schemas.openxmlformats.org/drawingml/2006/main">
+              <a:graphicData uri="http://schemas.openxmlformats.org/drawingml/2006/picture">
+                <pic:pic xmlns:pic="http://schemas.openxmlformats.org/drawingml/2006/picture">
+                  <pic:nvPicPr>
+                    <pic:cNvPr id="1" name=""/>
+                    <pic:cNvPicPr/>
+                  </pic:nvPicPr>
+                  <pic:blipFill>
+                    <a:blip r:embed="rId45"/>
+                    <a:stretch>
+                      <a:fillRect/>
+                    </a:stretch>
+                  </pic:blipFill>
+                  <pic:spPr>
+                    <a:xfrm>
+                      <a:off x="0" y="0"/>
+                      <a:ext cx="6188710" cy="2179320"/>
+                    </a:xfrm>
+                    <a:prstGeom prst="rect">
+                      <a:avLst/>
+                    </a:prstGeom>
+                    <a:ln>
+                      <a:solidFill>
+                        <a:schemeClr val="tx1"/>
+                      </a:solidFill>
+                    </a:ln>
+                  </pic:spPr>
+                </pic:pic>
+              </a:graphicData>
+            </a:graphic>
+          </wp:inline>
+        </w:drawing>
+      </w:r>
+    </w:p>
+    <w:p/>
+    <w:p>
+      <w:pPr>
+        <w:pStyle w:val="ListParagraph"/>
+        <w:numPr>
+          <w:ilvl w:val="0"/>
+          <w:numId w:val="2"/>
+        </w:numPr>
+      </w:pPr>
+      <w:r>
+        <w:rPr>
+          <w:b/>
+        </w:rPr>
+        <w:t>STEP 10:</w:t>
+      </w:r>
+      <w:r>
+        <w:t xml:space="preserve"> Update your code. It will be similar but not the same as the following.</w:t>
+      </w:r>
+    </w:p>
+    <w:p>
+      <w:pPr>
+        <w:pStyle w:val="CodeNew"/>
+      </w:pPr>
+    </w:p>
+    <w:p>
+      <w:pPr>
+        <w:pStyle w:val="CodeNew"/>
+        <w:rPr>
+          <w:color w:val="000000"/>
+          <w:sz w:val="19"/>
+        </w:rPr>
+      </w:pPr>
+      <w:r>
+        <w:rPr>
+          <w:color w:val="2B91AF"/>
+          <w:sz w:val="19"/>
+        </w:rPr>
+        <w:t>DmxLight</w:t>
+      </w:r>
+      <w:r>
+        <w:rPr>
+          <w:color w:val="000000"/>
+          <w:sz w:val="19"/>
+        </w:rPr>
+        <w:t xml:space="preserve"> dmxLight = </w:t>
+      </w:r>
+      <w:r>
+        <w:rPr>
+          <w:sz w:val="19"/>
+        </w:rPr>
+        <w:t>new</w:t>
+      </w:r>
+      <w:r>
+        <w:rPr>
+          <w:color w:val="000000"/>
+          <w:sz w:val="19"/>
+        </w:rPr>
+        <w:t xml:space="preserve"> </w:t>
+      </w:r>
+      <w:r>
+        <w:rPr>
+          <w:color w:val="2B91AF"/>
+          <w:sz w:val="19"/>
+        </w:rPr>
+        <w:t>DmxLight</w:t>
+      </w:r>
+      <w:r>
+        <w:rPr>
+          <w:color w:val="000000"/>
+          <w:sz w:val="19"/>
+        </w:rPr>
+        <w:t>(</w:t>
+      </w:r>
+      <w:r>
+        <w:rPr>
+          <w:color w:val="A31515"/>
+          <w:sz w:val="19"/>
+        </w:rPr>
+        <w:t>"</w:t>
+      </w:r>
+      <w:r>
+        <w:rPr>
+          <w:color w:val="A31515"/>
+          <w:sz w:val="19"/>
+          <w:highlight w:val="yellow"/>
+        </w:rPr>
+        <w:t>192.168.1.110</w:t>
+      </w:r>
+      <w:r>
+        <w:rPr>
+          <w:color w:val="A31515"/>
+          <w:sz w:val="19"/>
+        </w:rPr>
+        <w:t>"</w:t>
+      </w:r>
+      <w:r>
+        <w:rPr>
+          <w:color w:val="000000"/>
+          <w:sz w:val="19"/>
+        </w:rPr>
+        <w:t xml:space="preserve">, </w:t>
+      </w:r>
+      <w:r>
+        <w:rPr>
+          <w:sz w:val="19"/>
+        </w:rPr>
+        <w:t>new</w:t>
+      </w:r>
+      <w:r>
+        <w:rPr>
+          <w:color w:val="000000"/>
+          <w:sz w:val="19"/>
+        </w:rPr>
+        <w:t xml:space="preserve"> </w:t>
+      </w:r>
+      <w:r>
+        <w:rPr>
+          <w:sz w:val="19"/>
+        </w:rPr>
+        <w:t>uint</w:t>
+      </w:r>
+      <w:r>
+        <w:rPr>
+          <w:color w:val="000000"/>
+          <w:sz w:val="19"/>
+        </w:rPr>
+        <w:t xml:space="preserve">[] { </w:t>
+      </w:r>
+      <w:r>
+        <w:rPr>
+          <w:color w:val="000000"/>
+          <w:sz w:val="19"/>
+          <w:highlight w:val="yellow"/>
+        </w:rPr>
+        <w:t>2</w:t>
+      </w:r>
+      <w:r>
+        <w:rPr>
+          <w:color w:val="000000"/>
+          <w:sz w:val="19"/>
+        </w:rPr>
+        <w:t xml:space="preserve"> });</w:t>
+      </w:r>
+    </w:p>
+    <w:p>
+      <w:pPr>
+        <w:pStyle w:val="CodeNew"/>
+      </w:pPr>
+    </w:p>
+    <w:p/>
+    <w:p>
+      <w:pPr>
+        <w:pStyle w:val="ListParagraph"/>
+        <w:numPr>
+          <w:ilvl w:val="0"/>
+          <w:numId w:val="2"/>
+        </w:numPr>
+      </w:pPr>
+      <w:r>
+        <w:rPr>
+          <w:b/>
+        </w:rPr>
+        <w:t>STEP 10</w:t>
+      </w:r>
+      <w:r>
+        <w:rPr>
+          <w:b/>
+        </w:rPr>
+        <w:t>:</w:t>
+      </w:r>
+      <w:r>
+        <w:t xml:space="preserve"> </w:t>
+      </w:r>
+      <w:r>
+        <w:t xml:space="preserve">Modify the </w:t>
+      </w:r>
+      <w:proofErr w:type="spellStart"/>
+      <w:r>
+        <w:rPr>
+          <w:b/>
+        </w:rPr>
+        <w:t>UpdateOrb</w:t>
+      </w:r>
+      <w:proofErr w:type="spellEnd"/>
+      <w:r>
+        <w:t xml:space="preserve"> method and add the two highlighted lines to the end of the code in this method.</w:t>
+      </w:r>
+    </w:p>
+    <w:p>
+      <w:pPr>
+        <w:pStyle w:val="CodeNew"/>
+        <w:rPr>
+          <w:color w:val="000000"/>
+          <w:sz w:val="19"/>
+        </w:rPr>
+      </w:pPr>
+      <w:r>
+        <w:rPr>
+          <w:sz w:val="19"/>
+        </w:rPr>
+        <w:t>private</w:t>
+      </w:r>
+      <w:r>
+        <w:rPr>
+          <w:color w:val="000000"/>
+          <w:sz w:val="19"/>
+        </w:rPr>
+        <w:t xml:space="preserve"> </w:t>
+      </w:r>
+      <w:r>
+        <w:rPr>
+          <w:sz w:val="19"/>
+        </w:rPr>
+        <w:t>void</w:t>
+      </w:r>
+      <w:r>
+        <w:rPr>
+          <w:color w:val="000000"/>
+          <w:sz w:val="19"/>
+        </w:rPr>
+        <w:t xml:space="preserve"> UpdateOrb(</w:t>
+      </w:r>
+      <w:r>
+        <w:rPr>
+          <w:sz w:val="19"/>
+        </w:rPr>
+        <w:t>object</w:t>
+      </w:r>
+      <w:r>
+        <w:rPr>
+          <w:color w:val="000000"/>
+          <w:sz w:val="19"/>
+        </w:rPr>
+        <w:t xml:space="preserve"> sender, </w:t>
+      </w:r>
+      <w:r>
+        <w:rPr>
+          <w:sz w:val="19"/>
+        </w:rPr>
+        <w:t>object</w:t>
+      </w:r>
+      <w:r>
+        <w:rPr>
+          <w:color w:val="000000"/>
+          <w:sz w:val="19"/>
+        </w:rPr>
+        <w:t xml:space="preserve"> e)</w:t>
+      </w:r>
+    </w:p>
+    <w:p>
+      <w:pPr>
+        <w:pStyle w:val="CodeNew"/>
+        <w:rPr>
+          <w:color w:val="000000"/>
+          <w:sz w:val="19"/>
+        </w:rPr>
+      </w:pPr>
+      <w:r>
+        <w:rPr>
+          <w:color w:val="000000"/>
+          <w:sz w:val="19"/>
+        </w:rPr>
+        <w:t>{</w:t>
+      </w:r>
+    </w:p>
+    <w:p>
+      <w:pPr>
+        <w:pStyle w:val="CodeNew"/>
+        <w:rPr>
+          <w:color w:val="000000"/>
+          <w:sz w:val="19"/>
+        </w:rPr>
+      </w:pPr>
+      <w:r>
+        <w:rPr>
+          <w:color w:val="000000"/>
+          <w:sz w:val="19"/>
+        </w:rPr>
+        <w:t xml:space="preserve">    </w:t>
+      </w:r>
+      <w:r>
+        <w:rPr>
+          <w:color w:val="808080"/>
+          <w:sz w:val="19"/>
+        </w:rPr>
+        <w:t>#region</w:t>
+      </w:r>
+      <w:r>
+        <w:rPr>
+          <w:color w:val="000000"/>
+          <w:sz w:val="19"/>
+        </w:rPr>
+        <w:t xml:space="preserve"> Lab4c Code to go between the #region and #endregion tags</w:t>
+      </w:r>
+    </w:p>
+    <w:p>
+      <w:pPr>
+        <w:pStyle w:val="CodeNew"/>
+        <w:rPr>
+          <w:color w:val="000000"/>
+          <w:sz w:val="19"/>
+        </w:rPr>
+      </w:pPr>
+    </w:p>
+    <w:p>
+      <w:pPr>
+        <w:pStyle w:val="CodeNew"/>
+        <w:rPr>
+          <w:color w:val="000000"/>
+          <w:sz w:val="19"/>
+        </w:rPr>
+      </w:pPr>
+      <w:r>
+        <w:rPr>
+          <w:color w:val="000000"/>
+          <w:sz w:val="19"/>
+        </w:rPr>
+        <w:t xml:space="preserve">    Temperature.Text = </w:t>
+      </w:r>
+      <w:r>
+        <w:rPr>
+          <w:color w:val="A31515"/>
+          <w:sz w:val="19"/>
+        </w:rPr>
+        <w:t xml:space="preserve">$"The temperature is </w:t>
+      </w:r>
+      <w:r>
+        <w:rPr>
+          <w:color w:val="000000"/>
+          <w:sz w:val="19"/>
+        </w:rPr>
+        <w:t>{hat.GetTemperature().ToString(</w:t>
+      </w:r>
+      <w:r>
+        <w:rPr>
+          <w:color w:val="A31515"/>
+          <w:sz w:val="19"/>
+        </w:rPr>
+        <w:t>"n2"</w:t>
+      </w:r>
+      <w:r>
+        <w:rPr>
+          <w:color w:val="000000"/>
+          <w:sz w:val="19"/>
+        </w:rPr>
+        <w:t>)}</w:t>
+      </w:r>
+      <w:r>
+        <w:rPr>
+          <w:color w:val="A31515"/>
+          <w:sz w:val="19"/>
+        </w:rPr>
+        <w:t>"</w:t>
+      </w:r>
+      <w:r>
+        <w:rPr>
+          <w:color w:val="000000"/>
+          <w:sz w:val="19"/>
+        </w:rPr>
+        <w:t>;</w:t>
+      </w:r>
+    </w:p>
+    <w:p>
+      <w:pPr>
+        <w:pStyle w:val="CodeNew"/>
+        <w:rPr>
+          <w:color w:val="000000"/>
+          <w:sz w:val="19"/>
+        </w:rPr>
+      </w:pPr>
+      <w:r>
+        <w:rPr>
+          <w:color w:val="000000"/>
+          <w:sz w:val="19"/>
+        </w:rPr>
+        <w:t xml:space="preserve">    Light.Text = </w:t>
+      </w:r>
+      <w:r>
+        <w:rPr>
+          <w:color w:val="A31515"/>
+          <w:sz w:val="19"/>
+        </w:rPr>
+        <w:t xml:space="preserve">$"The light level is </w:t>
+      </w:r>
+      <w:r>
+        <w:rPr>
+          <w:color w:val="000000"/>
+          <w:sz w:val="19"/>
+        </w:rPr>
+        <w:t>{hat.GetLightLevel().ToString(</w:t>
+      </w:r>
+      <w:r>
+        <w:rPr>
+          <w:color w:val="A31515"/>
+          <w:sz w:val="19"/>
+        </w:rPr>
+        <w:t>"n4"</w:t>
+      </w:r>
+      <w:r>
+        <w:rPr>
+          <w:color w:val="000000"/>
+          <w:sz w:val="19"/>
+        </w:rPr>
+        <w:t>)}</w:t>
+      </w:r>
+      <w:r>
+        <w:rPr>
+          <w:color w:val="A31515"/>
+          <w:sz w:val="19"/>
+        </w:rPr>
+        <w:t>"</w:t>
+      </w:r>
+      <w:r>
+        <w:rPr>
+          <w:color w:val="000000"/>
+          <w:sz w:val="19"/>
+        </w:rPr>
+        <w:t>;</w:t>
+      </w:r>
+    </w:p>
+    <w:p>
+      <w:pPr>
+        <w:pStyle w:val="CodeNew"/>
+        <w:rPr>
+          <w:color w:val="000000"/>
+          <w:sz w:val="19"/>
+        </w:rPr>
+      </w:pPr>
+    </w:p>
+    <w:p>
+      <w:pPr>
+        <w:pStyle w:val="CodeNew"/>
+        <w:rPr>
+          <w:color w:val="000000"/>
+          <w:sz w:val="19"/>
+        </w:rPr>
+      </w:pPr>
+      <w:r>
+        <w:rPr>
+          <w:color w:val="000000"/>
+          <w:sz w:val="19"/>
+        </w:rPr>
+        <w:t xml:space="preserve">    hat.GetAcceleration(</w:t>
+      </w:r>
+      <w:r>
+        <w:rPr>
+          <w:sz w:val="19"/>
+        </w:rPr>
+        <w:t>out</w:t>
+      </w:r>
+      <w:r>
+        <w:rPr>
+          <w:color w:val="000000"/>
+          <w:sz w:val="19"/>
+        </w:rPr>
+        <w:t xml:space="preserve"> x, </w:t>
+      </w:r>
+      <w:r>
+        <w:rPr>
+          <w:sz w:val="19"/>
+        </w:rPr>
+        <w:t>out</w:t>
+      </w:r>
+      <w:r>
+        <w:rPr>
+          <w:color w:val="000000"/>
+          <w:sz w:val="19"/>
+        </w:rPr>
+        <w:t xml:space="preserve"> y, </w:t>
+      </w:r>
+      <w:r>
+        <w:rPr>
+          <w:sz w:val="19"/>
+        </w:rPr>
+        <w:t>out</w:t>
+      </w:r>
+      <w:r>
+        <w:rPr>
+          <w:color w:val="000000"/>
+          <w:sz w:val="19"/>
+        </w:rPr>
+        <w:t xml:space="preserve"> z);</w:t>
+      </w:r>
+    </w:p>
+    <w:p>
+      <w:pPr>
+        <w:pStyle w:val="CodeNew"/>
+        <w:rPr>
+          <w:color w:val="000000"/>
+          <w:sz w:val="19"/>
+        </w:rPr>
+      </w:pPr>
+    </w:p>
+    <w:p>
+      <w:pPr>
+        <w:pStyle w:val="CodeNew"/>
+        <w:rPr>
+          <w:color w:val="000000"/>
+          <w:sz w:val="19"/>
+        </w:rPr>
+      </w:pPr>
+      <w:r>
+        <w:rPr>
+          <w:color w:val="000000"/>
+          <w:sz w:val="19"/>
+        </w:rPr>
+        <w:t xml:space="preserve">    computedColour = ComputeColour(x, y, z);</w:t>
+      </w:r>
+    </w:p>
+    <w:p>
+      <w:pPr>
+        <w:pStyle w:val="CodeNew"/>
+        <w:rPr>
+          <w:color w:val="000000"/>
+          <w:sz w:val="19"/>
+        </w:rPr>
+      </w:pPr>
+    </w:p>
+    <w:p>
+      <w:pPr>
+        <w:pStyle w:val="CodeNew"/>
+        <w:rPr>
+          <w:color w:val="000000"/>
+          <w:sz w:val="19"/>
+        </w:rPr>
+      </w:pPr>
+      <w:r>
+        <w:rPr>
+          <w:color w:val="000000"/>
+          <w:sz w:val="19"/>
+        </w:rPr>
+        <w:t xml:space="preserve">    orb.Fill = </w:t>
+      </w:r>
+      <w:r>
+        <w:rPr>
+          <w:sz w:val="19"/>
+        </w:rPr>
+        <w:t>new</w:t>
+      </w:r>
+      <w:r>
+        <w:rPr>
+          <w:color w:val="000000"/>
+          <w:sz w:val="19"/>
+        </w:rPr>
+        <w:t xml:space="preserve"> </w:t>
+      </w:r>
+      <w:r>
+        <w:rPr>
+          <w:color w:val="2B91AF"/>
+          <w:sz w:val="19"/>
+        </w:rPr>
+        <w:t>SolidColorBrush</w:t>
+      </w:r>
+      <w:r>
+        <w:rPr>
+          <w:color w:val="000000"/>
+          <w:sz w:val="19"/>
+        </w:rPr>
+        <w:t>(computedColour);</w:t>
+      </w:r>
+    </w:p>
+    <w:p>
+      <w:pPr>
+        <w:pStyle w:val="CodeNew"/>
+        <w:rPr>
+          <w:color w:val="000000"/>
+          <w:sz w:val="19"/>
+        </w:rPr>
+      </w:pPr>
+    </w:p>
+    <w:p>
+      <w:pPr>
+        <w:pStyle w:val="CodeNew"/>
+        <w:rPr>
+          <w:color w:val="000000"/>
+          <w:sz w:val="19"/>
+        </w:rPr>
+      </w:pPr>
+      <w:r>
+        <w:rPr>
+          <w:color w:val="000000"/>
+          <w:sz w:val="19"/>
+        </w:rPr>
+        <w:t xml:space="preserve">    ComputeOrbPosition(x, y);</w:t>
+      </w:r>
+    </w:p>
+    <w:p>
+      <w:pPr>
+        <w:pStyle w:val="CodeNew"/>
+        <w:rPr>
+          <w:color w:val="000000"/>
+          <w:sz w:val="19"/>
+        </w:rPr>
+      </w:pPr>
+    </w:p>
+    <w:p>
+      <w:pPr>
+        <w:pStyle w:val="CodeNew"/>
+        <w:rPr>
+          <w:color w:val="000000"/>
+          <w:sz w:val="19"/>
+        </w:rPr>
+      </w:pPr>
+      <w:r>
+        <w:rPr>
+          <w:color w:val="000000"/>
+          <w:sz w:val="19"/>
+        </w:rPr>
+        <w:t xml:space="preserve">    orb.UpdateLayout(); </w:t>
+      </w:r>
+      <w:r>
+        <w:rPr>
+          <w:color w:val="008000"/>
+          <w:sz w:val="19"/>
+        </w:rPr>
+        <w:t>// update the orb with the new colour and position</w:t>
+      </w:r>
+    </w:p>
+    <w:p>
+      <w:pPr>
+        <w:pStyle w:val="CodeNew"/>
+        <w:rPr>
+          <w:color w:val="000000"/>
+          <w:sz w:val="19"/>
+        </w:rPr>
+      </w:pPr>
+    </w:p>
+    <w:p>
+      <w:pPr>
+        <w:pStyle w:val="CodeNew"/>
+        <w:rPr>
+          <w:color w:val="000000"/>
+          <w:sz w:val="19"/>
+        </w:rPr>
+      </w:pPr>
+      <w:r>
+        <w:rPr>
+          <w:color w:val="000000"/>
+          <w:sz w:val="19"/>
+        </w:rPr>
+        <w:t xml:space="preserve">    </w:t>
+      </w:r>
+      <w:r>
+        <w:rPr>
+          <w:color w:val="000000"/>
+          <w:sz w:val="19"/>
+          <w:highlight w:val="yellow"/>
+        </w:rPr>
+        <w:t xml:space="preserve">hat.D2.Color = hat.D3.Color = FezColour(computedColour); </w:t>
+      </w:r>
+      <w:r>
+        <w:rPr>
+          <w:color w:val="008000"/>
+          <w:sz w:val="19"/>
+          <w:highlight w:val="yellow"/>
+        </w:rPr>
+        <w:t>// set both Fez Hat RGB LEDs</w:t>
+      </w:r>
+    </w:p>
+    <w:p>
+      <w:pPr>
+        <w:pStyle w:val="CodeNew"/>
+        <w:rPr>
+          <w:color w:val="000000"/>
+          <w:sz w:val="19"/>
+        </w:rPr>
+      </w:pPr>
+    </w:p>
+    <w:p>
+      <w:pPr>
+        <w:pStyle w:val="CodeNew"/>
+        <w:rPr>
+          <w:color w:val="000000"/>
+          <w:sz w:val="19"/>
+        </w:rPr>
+      </w:pPr>
+      <w:r>
+        <w:rPr>
+          <w:color w:val="000000"/>
+          <w:sz w:val="19"/>
+        </w:rPr>
+        <w:t xml:space="preserve">    </w:t>
+      </w:r>
+      <w:r>
+        <w:rPr>
+          <w:color w:val="000000"/>
+          <w:sz w:val="19"/>
+          <w:highlight w:val="yellow"/>
+        </w:rPr>
+        <w:t xml:space="preserve">dmxLight.Update(computedColour); </w:t>
+      </w:r>
+      <w:r>
+        <w:rPr>
+          <w:color w:val="008000"/>
+          <w:sz w:val="19"/>
+          <w:highlight w:val="yellow"/>
+        </w:rPr>
+        <w:t>// set colour on DMX RGB Light</w:t>
+      </w:r>
+      <w:r>
+        <w:rPr>
+          <w:color w:val="008000"/>
+          <w:sz w:val="19"/>
+        </w:rPr>
+        <w:t xml:space="preserve">    </w:t>
+      </w:r>
+    </w:p>
+    <w:p>
+      <w:pPr>
+        <w:pStyle w:val="CodeNew"/>
+        <w:rPr>
+          <w:color w:val="000000"/>
+          <w:sz w:val="19"/>
+        </w:rPr>
+      </w:pPr>
+    </w:p>
+    <w:p>
+      <w:pPr>
+        <w:pStyle w:val="CodeNew"/>
+        <w:rPr>
+          <w:color w:val="000000"/>
+          <w:sz w:val="19"/>
+        </w:rPr>
+      </w:pPr>
+      <w:r>
+        <w:rPr>
+          <w:color w:val="000000"/>
+          <w:sz w:val="19"/>
+        </w:rPr>
+        <w:t xml:space="preserve">    </w:t>
+      </w:r>
+      <w:r>
+        <w:rPr>
+          <w:color w:val="808080"/>
+          <w:sz w:val="19"/>
+        </w:rPr>
+        <w:t>#endregion</w:t>
+      </w:r>
+    </w:p>
+    <w:p>
+      <w:pPr>
+        <w:pStyle w:val="CodeNew"/>
+        <w:rPr>
+          <w:color w:val="000000"/>
+          <w:sz w:val="19"/>
+        </w:rPr>
+      </w:pPr>
+      <w:r>
+        <w:rPr>
+          <w:color w:val="000000"/>
+          <w:sz w:val="19"/>
+        </w:rPr>
+        <w:t>}</w:t>
+      </w:r>
+    </w:p>
+    <w:p>
+      <w:pPr>
+        <w:pStyle w:val="CodeNew"/>
+      </w:pPr>
+    </w:p>
+    <w:p>
+      <w:pPr>
+        <w:pStyle w:val="ListParagraph"/>
+        <w:numPr>
+          <w:ilvl w:val="0"/>
+          <w:numId w:val="33"/>
+        </w:numPr>
+        <w:rPr>
+          <w:b/>
+        </w:rPr>
+      </w:pPr>
+      <w:r>
+        <w:rPr>
+          <w:b/>
+        </w:rPr>
+        <w:lastRenderedPageBreak/>
+        <w:t>STEP 7</w:t>
+      </w:r>
+      <w:r>
+        <w:rPr>
+          <w:b/>
+        </w:rPr>
+        <w:t>:</w:t>
+      </w:r>
+      <w:r>
+        <w:t xml:space="preserve"> Deploy the solution to the Raspberry Pi. From the </w:t>
+      </w:r>
+      <w:r>
+        <w:rPr>
+          <w:b/>
+        </w:rPr>
+        <w:t>Debug</w:t>
+      </w:r>
+      <w:r>
+        <w:t xml:space="preserve"> menu select </w:t>
+      </w:r>
+      <w:r>
+        <w:rPr>
+          <w:b/>
+        </w:rPr>
+        <w:t>Start Without Debugging</w:t>
+      </w:r>
+      <w:r>
+        <w:t xml:space="preserve"> or from the keyboard press </w:t>
+      </w:r>
+      <w:r>
+        <w:rPr>
+          <w:b/>
+        </w:rPr>
+        <w:t>Ctrl+F5.</w:t>
+      </w:r>
+    </w:p>
+    <w:p>
+      <w:pPr>
+        <w:pStyle w:val="ListParagraph"/>
+        <w:ind w:left="360"/>
+        <w:rPr>
+          <w:b/>
+        </w:rPr>
+      </w:pPr>
+    </w:p>
+    <w:p>
+      <w:pPr>
+        <w:pStyle w:val="ListParagraph"/>
+        <w:numPr>
+          <w:ilvl w:val="0"/>
+          <w:numId w:val="20"/>
+        </w:numPr>
+        <w:rPr>
+          <w:rFonts w:eastAsia="Times New Roman"/>
+          <w:lang w:val="en" w:eastAsia="en-AU"/>
+        </w:rPr>
+      </w:pPr>
+      <w:r>
+        <w:rPr>
+          <w:rFonts w:eastAsia="Times New Roman"/>
+          <w:b/>
+          <w:lang w:val="en" w:eastAsia="en-AU"/>
+        </w:rPr>
+        <w:t xml:space="preserve">STEP </w:t>
+      </w:r>
+      <w:r>
+        <w:rPr>
+          <w:rFonts w:eastAsia="Times New Roman"/>
+          <w:b/>
+          <w:lang w:val="en" w:eastAsia="en-AU"/>
+        </w:rPr>
+        <w:t>8</w:t>
+      </w:r>
+      <w:r>
+        <w:rPr>
+          <w:rFonts w:eastAsia="Times New Roman"/>
+          <w:b/>
+          <w:lang w:val="en" w:eastAsia="en-AU"/>
+        </w:rPr>
+        <w:t>:</w:t>
+      </w:r>
+      <w:r>
+        <w:rPr>
+          <w:rFonts w:eastAsia="Times New Roman"/>
+          <w:lang w:val="en" w:eastAsia="en-AU"/>
+        </w:rPr>
+        <w:t xml:space="preserve"> </w:t>
+      </w:r>
+      <w:r>
+        <w:rPr>
+          <w:rFonts w:eastAsia="Times New Roman"/>
+          <w:lang w:val="en" w:eastAsia="en-AU"/>
+        </w:rPr>
+        <w:t>Again pick</w:t>
+      </w:r>
+      <w:r>
+        <w:rPr>
+          <w:rFonts w:eastAsia="Times New Roman"/>
+          <w:lang w:val="en" w:eastAsia="en-AU"/>
+        </w:rPr>
+        <w:t xml:space="preserve"> </w:t>
+      </w:r>
+      <w:r>
+        <w:rPr>
+          <w:rFonts w:eastAsia="Times New Roman"/>
+          <w:lang w:val="en" w:eastAsia="en-AU"/>
+        </w:rPr>
+        <w:t xml:space="preserve">up the Raspberry Pi and tilt it backwards and forwards, left to right. Observer the </w:t>
+      </w:r>
+      <w:proofErr w:type="spellStart"/>
+      <w:r>
+        <w:rPr>
+          <w:rFonts w:eastAsia="Times New Roman"/>
+          <w:lang w:val="en" w:eastAsia="en-AU"/>
+        </w:rPr>
+        <w:t>colour</w:t>
+      </w:r>
+      <w:proofErr w:type="spellEnd"/>
+      <w:r>
+        <w:rPr>
+          <w:rFonts w:eastAsia="Times New Roman"/>
+          <w:lang w:val="en" w:eastAsia="en-AU"/>
+        </w:rPr>
+        <w:t xml:space="preserve"> and position of the Orb changes, plus the LEDs on the Fez Hat will change and the assigned DMX RGB Light will also change.</w:t>
+      </w:r>
+    </w:p>
+    <w:p/>
+    <w:p/>
+    <w:p/>
+    <w:p/>
+    <w:p/>
+    <w:p/>
+    <w:p/>
+    <w:p>
       <w:pPr>
         <w:pStyle w:val="PartHeading"/>
       </w:pPr>
@@ -7470,7 +10912,7 @@
                     </pic:cNvPicPr>
                   </pic:nvPicPr>
                   <pic:blipFill>
-                    <a:blip r:embed="rId42">
+                    <a:blip r:embed="rId46">
                       <a:extLst>
                         <a:ext uri="{28A0092B-C50C-407E-A947-70E740481C1C}">
                           <a14:useLocalDpi xmlns:a14="http://schemas.microsoft.com/office/drawing/2010/main" val="0"/>
@@ -7639,7 +11081,7 @@
         </w:rPr>
         <w:t xml:space="preserve"> See “</w:t>
       </w:r>
-      <w:hyperlink r:id="rId43" w:history="1">
+      <w:hyperlink r:id="rId47" w:history="1">
         <w:r>
           <w:rPr>
             <w:rStyle w:val="Hyperlink"/>
@@ -7686,7 +11128,7 @@
         </w:rPr>
         <w:t> </w:t>
       </w:r>
-      <w:hyperlink r:id="rId44" w:anchor="device-identity-registry" w:history="1">
+      <w:hyperlink r:id="rId48" w:anchor="device-identity-registry" w:history="1">
         <w:r>
           <w:rPr>
             <w:rStyle w:val="Hyperlink"/>
@@ -7824,7 +11266,7 @@
         </w:rPr>
         <w:t xml:space="preserve">If “Device Explorer” is not installed, then install it from </w:t>
       </w:r>
-      <w:hyperlink r:id="rId45" w:history="1">
+      <w:hyperlink r:id="rId49" w:history="1">
         <w:r>
           <w:rPr>
             <w:rStyle w:val="Hyperlink"/>
@@ -8031,7 +11473,7 @@
             <wp:extent cx="5760000" cy="2559600"/>
             <wp:effectExtent l="0" t="0" r="0" b="0"/>
             <wp:docPr id="36" name="Picture 36" descr="Configure Device Explorer">
-              <a:hlinkClick xmlns:a="http://schemas.openxmlformats.org/drawingml/2006/main" r:id="rId46" tgtFrame="&quot;_blank&quot;"/>
+              <a:hlinkClick xmlns:a="http://schemas.openxmlformats.org/drawingml/2006/main" r:id="rId50" tgtFrame="&quot;_blank&quot;"/>
             </wp:docPr>
             <wp:cNvGraphicFramePr>
               <a:graphicFrameLocks xmlns:a="http://schemas.openxmlformats.org/drawingml/2006/main" noChangeAspect="1"/>
@@ -8041,14 +11483,14 @@
                 <pic:pic xmlns:pic="http://schemas.openxmlformats.org/drawingml/2006/picture">
                   <pic:nvPicPr>
                     <pic:cNvPr id="0" name="Picture 5" descr="Configure Device Explorer">
-                      <a:hlinkClick r:id="rId46" tgtFrame="&quot;_blank&quot;"/>
+                      <a:hlinkClick r:id="rId50" tgtFrame="&quot;_blank&quot;"/>
                     </pic:cNvPr>
                     <pic:cNvPicPr>
                       <a:picLocks noChangeAspect="1" noChangeArrowheads="1"/>
                     </pic:cNvPicPr>
                   </pic:nvPicPr>
                   <pic:blipFill rotWithShape="1">
-                    <a:blip r:embed="rId47">
+                    <a:blip r:embed="rId51">
                       <a:extLst>
                         <a:ext uri="{28A0092B-C50C-407E-A947-70E740481C1C}">
                           <a14:useLocalDpi xmlns:a14="http://schemas.microsoft.com/office/drawing/2010/main" val="0"/>
@@ -8308,7 +11750,7 @@
             <wp:extent cx="5760000" cy="3769200"/>
             <wp:effectExtent l="0" t="0" r="0" b="3175"/>
             <wp:docPr id="28" name="Picture 28" descr="Creating a Device Identity">
-              <a:hlinkClick xmlns:a="http://schemas.openxmlformats.org/drawingml/2006/main" r:id="rId48" tgtFrame="&quot;_blank&quot;"/>
+              <a:hlinkClick xmlns:a="http://schemas.openxmlformats.org/drawingml/2006/main" r:id="rId52" tgtFrame="&quot;_blank&quot;"/>
             </wp:docPr>
             <wp:cNvGraphicFramePr>
               <a:graphicFrameLocks xmlns:a="http://schemas.openxmlformats.org/drawingml/2006/main" noChangeAspect="1"/>
@@ -8318,14 +11760,14 @@
                 <pic:pic xmlns:pic="http://schemas.openxmlformats.org/drawingml/2006/picture">
                   <pic:nvPicPr>
                     <pic:cNvPr id="0" name="Picture 6" descr="Creating a Device Identity">
-                      <a:hlinkClick r:id="rId48" tgtFrame="&quot;_blank&quot;"/>
+                      <a:hlinkClick r:id="rId52" tgtFrame="&quot;_blank&quot;"/>
                     </pic:cNvPr>
                     <pic:cNvPicPr>
                       <a:picLocks noChangeAspect="1" noChangeArrowheads="1"/>
                     </pic:cNvPicPr>
                   </pic:nvPicPr>
                   <pic:blipFill rotWithShape="1">
-                    <a:blip r:embed="rId49">
+                    <a:blip r:embed="rId53">
                       <a:extLst>
                         <a:ext uri="{28A0092B-C50C-407E-A947-70E740481C1C}">
                           <a14:useLocalDpi xmlns:a14="http://schemas.microsoft.com/office/drawing/2010/main" val="0"/>
@@ -8527,7 +11969,7 @@
             <wp:extent cx="6118454" cy="2472744"/>
             <wp:effectExtent l="19050" t="19050" r="15875" b="22860"/>
             <wp:docPr id="39" name="Picture 39" descr="Copying Device connection information">
-              <a:hlinkClick xmlns:a="http://schemas.openxmlformats.org/drawingml/2006/main" r:id="rId50" tgtFrame="&quot;_blank&quot;"/>
+              <a:hlinkClick xmlns:a="http://schemas.openxmlformats.org/drawingml/2006/main" r:id="rId54" tgtFrame="&quot;_blank&quot;"/>
             </wp:docPr>
             <wp:cNvGraphicFramePr>
               <a:graphicFrameLocks xmlns:a="http://schemas.openxmlformats.org/drawingml/2006/main" noChangeAspect="1"/>
@@ -8537,14 +11979,14 @@
                 <pic:pic xmlns:pic="http://schemas.openxmlformats.org/drawingml/2006/picture">
                   <pic:nvPicPr>
                     <pic:cNvPr id="0" name="Picture 7" descr="Copying Device connection information">
-                      <a:hlinkClick r:id="rId50" tgtFrame="&quot;_blank&quot;"/>
+                      <a:hlinkClick r:id="rId54" tgtFrame="&quot;_blank&quot;"/>
                     </pic:cNvPr>
                     <pic:cNvPicPr>
                       <a:picLocks noChangeAspect="1" noChangeArrowheads="1"/>
                     </pic:cNvPicPr>
                   </pic:nvPicPr>
                   <pic:blipFill rotWithShape="1">
-                    <a:blip r:embed="rId51">
+                    <a:blip r:embed="rId55">
                       <a:extLst>
                         <a:ext uri="{28A0092B-C50C-407E-A947-70E740481C1C}">
                           <a14:useLocalDpi xmlns:a14="http://schemas.microsoft.com/office/drawing/2010/main" val="0"/>
@@ -10108,7 +13550,7 @@
             <wp:extent cx="5040000" cy="2073600"/>
             <wp:effectExtent l="0" t="0" r="8255" b="3175"/>
             <wp:docPr id="18" name="Picture 18" descr="Monitoring messages sent">
-              <a:hlinkClick xmlns:a="http://schemas.openxmlformats.org/drawingml/2006/main" r:id="rId52" tgtFrame="&quot;_blank&quot;"/>
+              <a:hlinkClick xmlns:a="http://schemas.openxmlformats.org/drawingml/2006/main" r:id="rId56" tgtFrame="&quot;_blank&quot;"/>
             </wp:docPr>
             <wp:cNvGraphicFramePr>
               <a:graphicFrameLocks xmlns:a="http://schemas.openxmlformats.org/drawingml/2006/main" noChangeAspect="1"/>
@@ -10118,14 +13560,14 @@
                 <pic:pic xmlns:pic="http://schemas.openxmlformats.org/drawingml/2006/picture">
                   <pic:nvPicPr>
                     <pic:cNvPr id="0" name="Picture 4" descr="Monitoring messages sent">
-                      <a:hlinkClick r:id="rId52" tgtFrame="&quot;_blank&quot;"/>
+                      <a:hlinkClick r:id="rId56" tgtFrame="&quot;_blank&quot;"/>
                     </pic:cNvPr>
                     <pic:cNvPicPr>
                       <a:picLocks noChangeAspect="1" noChangeArrowheads="1"/>
                     </pic:cNvPicPr>
                   </pic:nvPicPr>
                   <pic:blipFill>
-                    <a:blip r:embed="rId53" cstate="print">
+                    <a:blip r:embed="rId57" cstate="print">
                       <a:extLst>
                         <a:ext uri="{28A0092B-C50C-407E-A947-70E740481C1C}">
                           <a14:useLocalDpi xmlns:a14="http://schemas.microsoft.com/office/drawing/2010/main" val="0"/>
@@ -11918,7 +15360,7 @@
             <wp:extent cx="5040000" cy="4204800"/>
             <wp:effectExtent l="0" t="0" r="8255" b="5715"/>
             <wp:docPr id="61" name="Picture 61" descr="Sending cloud-to-device message">
-              <a:hlinkClick xmlns:a="http://schemas.openxmlformats.org/drawingml/2006/main" r:id="rId54" tgtFrame="&quot;_blank&quot;"/>
+              <a:hlinkClick xmlns:a="http://schemas.openxmlformats.org/drawingml/2006/main" r:id="rId58" tgtFrame="&quot;_blank&quot;"/>
             </wp:docPr>
             <wp:cNvGraphicFramePr>
               <a:graphicFrameLocks xmlns:a="http://schemas.openxmlformats.org/drawingml/2006/main" noChangeAspect="1"/>
@@ -11928,14 +15370,14 @@
                 <pic:pic xmlns:pic="http://schemas.openxmlformats.org/drawingml/2006/picture">
                   <pic:nvPicPr>
                     <pic:cNvPr id="0" name="Picture 51" descr="Sending cloud-to-device message">
-                      <a:hlinkClick r:id="rId54" tgtFrame="&quot;_blank&quot;"/>
+                      <a:hlinkClick r:id="rId58" tgtFrame="&quot;_blank&quot;"/>
                     </pic:cNvPr>
                     <pic:cNvPicPr>
                       <a:picLocks noChangeAspect="1" noChangeArrowheads="1"/>
                     </pic:cNvPicPr>
                   </pic:nvPicPr>
                   <pic:blipFill>
-                    <a:blip r:embed="rId55">
+                    <a:blip r:embed="rId59">
                       <a:extLst>
                         <a:ext uri="{28A0092B-C50C-407E-A947-70E740481C1C}">
                           <a14:useLocalDpi xmlns:a14="http://schemas.microsoft.com/office/drawing/2010/main" val="0"/>
@@ -12021,7 +15463,7 @@
             <wp:extent cx="4039737" cy="3125025"/>
             <wp:effectExtent l="19050" t="19050" r="18415" b="18415"/>
             <wp:docPr id="60" name="Picture 60" descr="cloud-to-device message received">
-              <a:hlinkClick xmlns:a="http://schemas.openxmlformats.org/drawingml/2006/main" r:id="rId56" tgtFrame="&quot;_blank&quot;"/>
+              <a:hlinkClick xmlns:a="http://schemas.openxmlformats.org/drawingml/2006/main" r:id="rId60" tgtFrame="&quot;_blank&quot;"/>
             </wp:docPr>
             <wp:cNvGraphicFramePr>
               <a:graphicFrameLocks xmlns:a="http://schemas.openxmlformats.org/drawingml/2006/main" noChangeAspect="1"/>
@@ -12031,14 +15473,14 @@
                 <pic:pic xmlns:pic="http://schemas.openxmlformats.org/drawingml/2006/picture">
                   <pic:nvPicPr>
                     <pic:cNvPr id="0" name="Picture 52" descr="cloud-to-device message received">
-                      <a:hlinkClick r:id="rId56" tgtFrame="&quot;_blank&quot;"/>
+                      <a:hlinkClick r:id="rId60" tgtFrame="&quot;_blank&quot;"/>
                     </pic:cNvPr>
                     <pic:cNvPicPr>
                       <a:picLocks noChangeAspect="1" noChangeArrowheads="1"/>
                     </pic:cNvPicPr>
                   </pic:nvPicPr>
                   <pic:blipFill>
-                    <a:blip r:embed="rId57">
+                    <a:blip r:embed="rId61">
                       <a:extLst>
                         <a:ext uri="{28A0092B-C50C-407E-A947-70E740481C1C}">
                           <a14:useLocalDpi xmlns:a14="http://schemas.microsoft.com/office/drawing/2010/main" val="0"/>
@@ -12116,7 +15558,7 @@
                     </pic:cNvPicPr>
                   </pic:nvPicPr>
                   <pic:blipFill>
-                    <a:blip r:embed="rId58">
+                    <a:blip r:embed="rId62">
                       <a:extLst>
                         <a:ext uri="{28A0092B-C50C-407E-A947-70E740481C1C}">
                           <a14:useLocalDpi xmlns:a14="http://schemas.microsoft.com/office/drawing/2010/main" val="0"/>
@@ -12254,7 +15696,7 @@
       <w:r>
         <w:t xml:space="preserve"> including Stream Analytics, Power Bi, </w:t>
       </w:r>
-      <w:hyperlink r:id="rId59" w:history="1">
+      <w:hyperlink r:id="rId63" w:history="1">
         <w:r>
           <w:rPr>
             <w:rStyle w:val="Hyperlink"/>
@@ -12382,7 +15824,7 @@
         </w:rPr>
         <w:t xml:space="preserve">Login to the Azure Management Portal at </w:t>
       </w:r>
-      <w:hyperlink r:id="rId60" w:history="1">
+      <w:hyperlink r:id="rId64" w:history="1">
         <w:r>
           <w:rPr>
             <w:rStyle w:val="Hyperlink"/>
@@ -12514,7 +15956,7 @@
                     <pic:cNvPicPr/>
                   </pic:nvPicPr>
                   <pic:blipFill>
-                    <a:blip r:embed="rId61"/>
+                    <a:blip r:embed="rId65"/>
                     <a:stretch>
                       <a:fillRect/>
                     </a:stretch>
@@ -12868,7 +16310,7 @@
                           <pic:cNvPicPr/>
                         </pic:nvPicPr>
                         <pic:blipFill>
-                          <a:blip r:embed="rId62"/>
+                          <a:blip r:embed="rId66"/>
                           <a:stretch>
                             <a:fillRect/>
                           </a:stretch>
@@ -13079,7 +16521,7 @@
                     <pic:cNvPicPr/>
                   </pic:nvPicPr>
                   <pic:blipFill rotWithShape="1">
-                    <a:blip r:embed="rId63"/>
+                    <a:blip r:embed="rId67"/>
                     <a:srcRect t="9012" b="30482"/>
                     <a:stretch/>
                   </pic:blipFill>
@@ -13216,7 +16658,7 @@
                     <pic:cNvPicPr/>
                   </pic:nvPicPr>
                   <pic:blipFill rotWithShape="1">
-                    <a:blip r:embed="rId64"/>
+                    <a:blip r:embed="rId68"/>
                     <a:srcRect r="2514"/>
                     <a:stretch/>
                   </pic:blipFill>
@@ -13947,7 +17389,7 @@
                           <pic:cNvPicPr/>
                         </pic:nvPicPr>
                         <pic:blipFill>
-                          <a:blip r:embed="rId65"/>
+                          <a:blip r:embed="rId69"/>
                           <a:stretch>
                             <a:fillRect/>
                           </a:stretch>
@@ -14384,7 +17826,7 @@
                           <pic:cNvPicPr/>
                         </pic:nvPicPr>
                         <pic:blipFill rotWithShape="1">
-                          <a:blip r:embed="rId66"/>
+                          <a:blip r:embed="rId70"/>
                           <a:srcRect l="79857"/>
                           <a:stretch/>
                         </pic:blipFill>
@@ -14661,7 +18103,7 @@
                           <pic:cNvPicPr/>
                         </pic:nvPicPr>
                         <pic:blipFill>
-                          <a:blip r:embed="rId67"/>
+                          <a:blip r:embed="rId71"/>
                           <a:stretch>
                             <a:fillRect/>
                           </a:stretch>
@@ -14833,7 +18275,7 @@
                     <pic:cNvPicPr/>
                   </pic:nvPicPr>
                   <pic:blipFill rotWithShape="1">
-                    <a:blip r:embed="rId68"/>
+                    <a:blip r:embed="rId72"/>
                     <a:srcRect t="58333" b="9857"/>
                     <a:stretch/>
                   </pic:blipFill>
@@ -15227,16 +18669,7 @@
       </w:r>
       <w:proofErr w:type="spellEnd"/>
       <w:r>
-        <w:t xml:space="preserve"> </w:t>
-      </w:r>
-      <w:r>
-        <w:t xml:space="preserve">and </w:t>
-      </w:r>
-      <w:r>
-        <w:t xml:space="preserve">aggregates </w:t>
-      </w:r>
-      <w:r>
-        <w:t>in</w:t>
+        <w:t xml:space="preserve"> and aggregates in</w:t>
       </w:r>
       <w:r>
         <w:t>to 30</w:t>
@@ -15659,7 +19092,7 @@
                     <pic:cNvPicPr/>
                   </pic:nvPicPr>
                   <pic:blipFill>
-                    <a:blip r:embed="rId69"/>
+                    <a:blip r:embed="rId73"/>
                     <a:stretch>
                       <a:fillRect/>
                     </a:stretch>
@@ -15797,7 +19230,7 @@
                     </pic:cNvPicPr>
                   </pic:nvPicPr>
                   <pic:blipFill>
-                    <a:blip r:embed="rId70" cstate="print">
+                    <a:blip r:embed="rId74" cstate="print">
                       <a:extLst>
                         <a:ext uri="{28A0092B-C50C-407E-A947-70E740481C1C}">
                           <a14:useLocalDpi xmlns:a14="http://schemas.microsoft.com/office/drawing/2010/main" val="0"/>
@@ -15952,7 +19385,7 @@
         </w:rPr>
         <w:t>(</w:t>
       </w:r>
-      <w:hyperlink r:id="rId71" w:history="1">
+      <w:hyperlink r:id="rId75" w:history="1">
         <w:r>
           <w:rPr>
             <w:rStyle w:val="Hyperlink"/>
@@ -16068,7 +19501,7 @@
             <wp:extent cx="5040000" cy="4806000"/>
             <wp:effectExtent l="0" t="0" r="0" b="0"/>
             <wp:docPr id="53" name="Picture 53" descr="Power BI new datasource">
-              <a:hlinkClick xmlns:a="http://schemas.openxmlformats.org/drawingml/2006/main" r:id="rId72" tgtFrame="&quot;_blank&quot;"/>
+              <a:hlinkClick xmlns:a="http://schemas.openxmlformats.org/drawingml/2006/main" r:id="rId76" tgtFrame="&quot;_blank&quot;"/>
             </wp:docPr>
             <wp:cNvGraphicFramePr>
               <a:graphicFrameLocks xmlns:a="http://schemas.openxmlformats.org/drawingml/2006/main" noChangeAspect="1"/>
@@ -16078,14 +19511,14 @@
                 <pic:pic xmlns:pic="http://schemas.openxmlformats.org/drawingml/2006/picture">
                   <pic:nvPicPr>
                     <pic:cNvPr id="0" name="Picture 21" descr="Power BI new datasource">
-                      <a:hlinkClick r:id="rId72" tgtFrame="&quot;_blank&quot;"/>
+                      <a:hlinkClick r:id="rId76" tgtFrame="&quot;_blank&quot;"/>
                     </pic:cNvPr>
                     <pic:cNvPicPr>
                       <a:picLocks noChangeAspect="1" noChangeArrowheads="1"/>
                     </pic:cNvPicPr>
                   </pic:nvPicPr>
                   <pic:blipFill>
-                    <a:blip r:embed="rId73">
+                    <a:blip r:embed="rId77">
                       <a:extLst>
                         <a:ext uri="{28A0092B-C50C-407E-A947-70E740481C1C}">
                           <a14:useLocalDpi xmlns:a14="http://schemas.microsoft.com/office/drawing/2010/main" val="0"/>
@@ -16681,7 +20114,7 @@
                           <pic:cNvPicPr/>
                         </pic:nvPicPr>
                         <pic:blipFill rotWithShape="1">
-                          <a:blip r:embed="rId74"/>
+                          <a:blip r:embed="rId78"/>
                           <a:srcRect b="52474"/>
                           <a:stretch/>
                         </pic:blipFill>
@@ -16802,7 +20235,7 @@
                           <pic:cNvPicPr/>
                         </pic:nvPicPr>
                         <pic:blipFill>
-                          <a:blip r:embed="rId75"/>
+                          <a:blip r:embed="rId79"/>
                           <a:stretch>
                             <a:fillRect/>
                           </a:stretch>
@@ -16865,7 +20298,7 @@
                           </pic:cNvPicPr>
                         </pic:nvPicPr>
                         <pic:blipFill>
-                          <a:blip r:embed="rId76">
+                          <a:blip r:embed="rId80">
                             <a:extLst>
                               <a:ext uri="{28A0092B-C50C-407E-A947-70E740481C1C}">
                                 <a14:useLocalDpi xmlns:a14="http://schemas.microsoft.com/office/drawing/2010/main" val="0"/>
@@ -17275,7 +20708,7 @@
             <wp:extent cx="6120000" cy="4417200"/>
             <wp:effectExtent l="0" t="0" r="0" b="0"/>
             <wp:docPr id="47" name="Picture 47" descr="Pin a Report to the Dashboard">
-              <a:hlinkClick xmlns:a="http://schemas.openxmlformats.org/drawingml/2006/main" r:id="rId77" tgtFrame="&quot;_blank&quot;"/>
+              <a:hlinkClick xmlns:a="http://schemas.openxmlformats.org/drawingml/2006/main" r:id="rId81" tgtFrame="&quot;_blank&quot;"/>
             </wp:docPr>
             <wp:cNvGraphicFramePr>
               <a:graphicFrameLocks xmlns:a="http://schemas.openxmlformats.org/drawingml/2006/main" noChangeAspect="1"/>
@@ -17285,14 +20718,14 @@
                 <pic:pic xmlns:pic="http://schemas.openxmlformats.org/drawingml/2006/picture">
                   <pic:nvPicPr>
                     <pic:cNvPr id="0" name="Picture 27" descr="Pin a Report to the Dashboard">
-                      <a:hlinkClick r:id="rId77" tgtFrame="&quot;_blank&quot;"/>
+                      <a:hlinkClick r:id="rId81" tgtFrame="&quot;_blank&quot;"/>
                     </pic:cNvPr>
                     <pic:cNvPicPr>
                       <a:picLocks noChangeAspect="1" noChangeArrowheads="1"/>
                     </pic:cNvPicPr>
                   </pic:nvPicPr>
                   <pic:blipFill>
-                    <a:blip r:embed="rId78">
+                    <a:blip r:embed="rId82">
                       <a:extLst>
                         <a:ext uri="{28A0092B-C50C-407E-A947-70E740481C1C}">
                           <a14:useLocalDpi xmlns:a14="http://schemas.microsoft.com/office/drawing/2010/main" val="0"/>
@@ -17544,7 +20977,7 @@
       <w:r>
         <w:t xml:space="preserve"> Power Bi</w:t>
       </w:r>
-      <w:hyperlink r:id="rId79" w:history="1"/>
+      <w:hyperlink r:id="rId83" w:history="1"/>
       <w:r>
         <w:t>.</w:t>
       </w:r>
@@ -17608,7 +21041,7 @@
       <w:r>
         <w:t xml:space="preserve"> is available at </w:t>
       </w:r>
-      <w:hyperlink r:id="rId80" w:history="1">
+      <w:hyperlink r:id="rId84" w:history="1">
         <w:r>
           <w:rPr>
             <w:rStyle w:val="Hyperlink"/>
@@ -18823,7 +22256,7 @@
       </w:pPr>
     </w:p>
     <w:sectPr>
-      <w:footerReference w:type="default" r:id="rId81"/>
+      <w:footerReference w:type="default" r:id="rId85"/>
       <w:pgSz w:w="11906" w:h="16838" w:code="9"/>
       <w:pgMar w:top="1440" w:right="1080" w:bottom="1440" w:left="1080" w:header="709" w:footer="709" w:gutter="0"/>
       <w:cols w:space="708"/>
@@ -18889,7 +22322,7 @@
           <w:rPr>
             <w:noProof/>
           </w:rPr>
-          <w:t>26</w:t>
+          <w:t>20</w:t>
         </w:r>
         <w:r>
           <w:rPr>
@@ -21734,6 +25167,119 @@
     </w:lvl>
   </w:abstractNum>
   <w:abstractNum w:abstractNumId="22" w15:restartNumberingAfterBreak="0">
+    <w:nsid w:val="51A32072"/>
+    <w:multiLevelType w:val="hybridMultilevel"/>
+    <w:tmpl w:val="C5F02802"/>
+    <w:lvl w:ilvl="0" w:tplc="33D4C8A8">
+      <w:start w:val="1"/>
+      <w:numFmt w:val="bullet"/>
+      <w:lvlText w:val=""/>
+      <w:lvlJc w:val="left"/>
+      <w:pPr>
+        <w:ind w:left="360" w:hanging="360"/>
+      </w:pPr>
+      <w:rPr>
+        <w:rFonts w:ascii="Wingdings" w:hAnsi="Wingdings" w:hint="default"/>
+      </w:rPr>
+    </w:lvl>
+    <w:lvl w:ilvl="1" w:tplc="0C090003" w:tentative="1">
+      <w:start w:val="1"/>
+      <w:numFmt w:val="bullet"/>
+      <w:lvlText w:val="o"/>
+      <w:lvlJc w:val="left"/>
+      <w:pPr>
+        <w:ind w:left="1080" w:hanging="360"/>
+      </w:pPr>
+      <w:rPr>
+        <w:rFonts w:ascii="Courier New" w:hAnsi="Courier New" w:cs="Courier New" w:hint="default"/>
+      </w:rPr>
+    </w:lvl>
+    <w:lvl w:ilvl="2" w:tplc="0C090005" w:tentative="1">
+      <w:start w:val="1"/>
+      <w:numFmt w:val="bullet"/>
+      <w:lvlText w:val=""/>
+      <w:lvlJc w:val="left"/>
+      <w:pPr>
+        <w:ind w:left="1800" w:hanging="360"/>
+      </w:pPr>
+      <w:rPr>
+        <w:rFonts w:ascii="Wingdings" w:hAnsi="Wingdings" w:hint="default"/>
+      </w:rPr>
+    </w:lvl>
+    <w:lvl w:ilvl="3" w:tplc="0C090001" w:tentative="1">
+      <w:start w:val="1"/>
+      <w:numFmt w:val="bullet"/>
+      <w:lvlText w:val=""/>
+      <w:lvlJc w:val="left"/>
+      <w:pPr>
+        <w:ind w:left="2520" w:hanging="360"/>
+      </w:pPr>
+      <w:rPr>
+        <w:rFonts w:ascii="Symbol" w:hAnsi="Symbol" w:hint="default"/>
+      </w:rPr>
+    </w:lvl>
+    <w:lvl w:ilvl="4" w:tplc="0C090003" w:tentative="1">
+      <w:start w:val="1"/>
+      <w:numFmt w:val="bullet"/>
+      <w:lvlText w:val="o"/>
+      <w:lvlJc w:val="left"/>
+      <w:pPr>
+        <w:ind w:left="3240" w:hanging="360"/>
+      </w:pPr>
+      <w:rPr>
+        <w:rFonts w:ascii="Courier New" w:hAnsi="Courier New" w:cs="Courier New" w:hint="default"/>
+      </w:rPr>
+    </w:lvl>
+    <w:lvl w:ilvl="5" w:tplc="0C090005" w:tentative="1">
+      <w:start w:val="1"/>
+      <w:numFmt w:val="bullet"/>
+      <w:lvlText w:val=""/>
+      <w:lvlJc w:val="left"/>
+      <w:pPr>
+        <w:ind w:left="3960" w:hanging="360"/>
+      </w:pPr>
+      <w:rPr>
+        <w:rFonts w:ascii="Wingdings" w:hAnsi="Wingdings" w:hint="default"/>
+      </w:rPr>
+    </w:lvl>
+    <w:lvl w:ilvl="6" w:tplc="0C090001" w:tentative="1">
+      <w:start w:val="1"/>
+      <w:numFmt w:val="bullet"/>
+      <w:lvlText w:val=""/>
+      <w:lvlJc w:val="left"/>
+      <w:pPr>
+        <w:ind w:left="4680" w:hanging="360"/>
+      </w:pPr>
+      <w:rPr>
+        <w:rFonts w:ascii="Symbol" w:hAnsi="Symbol" w:hint="default"/>
+      </w:rPr>
+    </w:lvl>
+    <w:lvl w:ilvl="7" w:tplc="0C090003" w:tentative="1">
+      <w:start w:val="1"/>
+      <w:numFmt w:val="bullet"/>
+      <w:lvlText w:val="o"/>
+      <w:lvlJc w:val="left"/>
+      <w:pPr>
+        <w:ind w:left="5400" w:hanging="360"/>
+      </w:pPr>
+      <w:rPr>
+        <w:rFonts w:ascii="Courier New" w:hAnsi="Courier New" w:cs="Courier New" w:hint="default"/>
+      </w:rPr>
+    </w:lvl>
+    <w:lvl w:ilvl="8" w:tplc="0C090005" w:tentative="1">
+      <w:start w:val="1"/>
+      <w:numFmt w:val="bullet"/>
+      <w:lvlText w:val=""/>
+      <w:lvlJc w:val="left"/>
+      <w:pPr>
+        <w:ind w:left="6120" w:hanging="360"/>
+      </w:pPr>
+      <w:rPr>
+        <w:rFonts w:ascii="Wingdings" w:hAnsi="Wingdings" w:hint="default"/>
+      </w:rPr>
+    </w:lvl>
+  </w:abstractNum>
+  <w:abstractNum w:abstractNumId="23" w15:restartNumberingAfterBreak="0">
     <w:nsid w:val="553C2DA1"/>
     <w:multiLevelType w:val="multilevel"/>
     <w:tmpl w:val="C0ECBC76"/>
@@ -21852,7 +25398,7 @@
       </w:pPr>
     </w:lvl>
   </w:abstractNum>
-  <w:abstractNum w:abstractNumId="23" w15:restartNumberingAfterBreak="0">
+  <w:abstractNum w:abstractNumId="24" w15:restartNumberingAfterBreak="0">
     <w:nsid w:val="5C3E6EC9"/>
     <w:multiLevelType w:val="hybridMultilevel"/>
     <w:tmpl w:val="3B323706"/>
@@ -21965,14 +25511,13 @@
       </w:rPr>
     </w:lvl>
   </w:abstractNum>
-  <w:abstractNum w:abstractNumId="24" w15:restartNumberingAfterBreak="0">
+  <w:abstractNum w:abstractNumId="25" w15:restartNumberingAfterBreak="0">
     <w:nsid w:val="5D141F95"/>
     <w:multiLevelType w:val="hybridMultilevel"/>
-    <w:tmpl w:val="59802042"/>
+    <w:tmpl w:val="BA167BF2"/>
     <w:lvl w:ilvl="0" w:tplc="33D4C8A8">
       <w:start w:val="1"/>
       <w:numFmt w:val="bullet"/>
-      <w:suff w:val="space"/>
       <w:lvlText w:val=""/>
       <w:lvlJc w:val="left"/>
       <w:pPr>
@@ -22078,7 +25623,7 @@
       </w:rPr>
     </w:lvl>
   </w:abstractNum>
-  <w:abstractNum w:abstractNumId="25" w15:restartNumberingAfterBreak="0">
+  <w:abstractNum w:abstractNumId="26" w15:restartNumberingAfterBreak="0">
     <w:nsid w:val="600F71F7"/>
     <w:multiLevelType w:val="hybridMultilevel"/>
     <w:tmpl w:val="B1244D14"/>
@@ -22191,7 +25736,7 @@
       </w:rPr>
     </w:lvl>
   </w:abstractNum>
-  <w:abstractNum w:abstractNumId="26" w15:restartNumberingAfterBreak="0">
+  <w:abstractNum w:abstractNumId="27" w15:restartNumberingAfterBreak="0">
     <w:nsid w:val="60794864"/>
     <w:multiLevelType w:val="multilevel"/>
     <w:tmpl w:val="39A839F2"/>
@@ -22311,7 +25856,7 @@
       </w:pPr>
     </w:lvl>
   </w:abstractNum>
-  <w:abstractNum w:abstractNumId="27" w15:restartNumberingAfterBreak="0">
+  <w:abstractNum w:abstractNumId="28" w15:restartNumberingAfterBreak="0">
     <w:nsid w:val="6BB84087"/>
     <w:multiLevelType w:val="hybridMultilevel"/>
     <w:tmpl w:val="8ED64C26"/>
@@ -22424,7 +25969,7 @@
       </w:rPr>
     </w:lvl>
   </w:abstractNum>
-  <w:abstractNum w:abstractNumId="28" w15:restartNumberingAfterBreak="0">
+  <w:abstractNum w:abstractNumId="29" w15:restartNumberingAfterBreak="0">
     <w:nsid w:val="762664F3"/>
     <w:multiLevelType w:val="hybridMultilevel"/>
     <w:tmpl w:val="02585E1C"/>
@@ -22537,7 +26082,7 @@
       </w:rPr>
     </w:lvl>
   </w:abstractNum>
-  <w:abstractNum w:abstractNumId="29" w15:restartNumberingAfterBreak="0">
+  <w:abstractNum w:abstractNumId="30" w15:restartNumberingAfterBreak="0">
     <w:nsid w:val="7B763E68"/>
     <w:multiLevelType w:val="hybridMultilevel"/>
     <w:tmpl w:val="F95E1490"/>
@@ -22650,7 +26195,7 @@
       </w:rPr>
     </w:lvl>
   </w:abstractNum>
-  <w:abstractNum w:abstractNumId="30" w15:restartNumberingAfterBreak="0">
+  <w:abstractNum w:abstractNumId="31" w15:restartNumberingAfterBreak="0">
     <w:nsid w:val="7E2A7554"/>
     <w:multiLevelType w:val="hybridMultilevel"/>
     <w:tmpl w:val="FC8C0D48"/>
@@ -22736,7 +26281,7 @@
       </w:pPr>
     </w:lvl>
   </w:abstractNum>
-  <w:abstractNum w:abstractNumId="31" w15:restartNumberingAfterBreak="0">
+  <w:abstractNum w:abstractNumId="32" w15:restartNumberingAfterBreak="0">
     <w:nsid w:val="7FBD47B8"/>
     <w:multiLevelType w:val="hybridMultilevel"/>
     <w:tmpl w:val="3FF274E0"/>
@@ -22853,7 +26398,7 @@
     <w:abstractNumId w:val="17"/>
   </w:num>
   <w:num w:numId="2">
-    <w:abstractNumId w:val="24"/>
+    <w:abstractNumId w:val="25"/>
   </w:num>
   <w:num w:numId="3">
     <w:abstractNumId w:val="15"/>
@@ -22862,7 +26407,7 @@
     <w:abstractNumId w:val="18"/>
   </w:num>
   <w:num w:numId="5">
-    <w:abstractNumId w:val="29"/>
+    <w:abstractNumId w:val="30"/>
   </w:num>
   <w:num w:numId="6">
     <w:abstractNumId w:val="1"/>
@@ -22871,13 +26416,13 @@
     <w:abstractNumId w:val="4"/>
   </w:num>
   <w:num w:numId="8">
-    <w:abstractNumId w:val="25"/>
+    <w:abstractNumId w:val="26"/>
   </w:num>
   <w:num w:numId="9">
     <w:abstractNumId w:val="2"/>
   </w:num>
   <w:num w:numId="10">
-    <w:abstractNumId w:val="22"/>
+    <w:abstractNumId w:val="23"/>
   </w:num>
   <w:num w:numId="11">
     <w:abstractNumId w:val="10"/>
@@ -22889,7 +26434,7 @@
     <w:abstractNumId w:val="12"/>
   </w:num>
   <w:num w:numId="14">
-    <w:abstractNumId w:val="31"/>
+    <w:abstractNumId w:val="32"/>
   </w:num>
   <w:num w:numId="15">
     <w:abstractNumId w:val="11"/>
@@ -22898,7 +26443,7 @@
     <w:abstractNumId w:val="20"/>
   </w:num>
   <w:num w:numId="17">
-    <w:abstractNumId w:val="26"/>
+    <w:abstractNumId w:val="27"/>
   </w:num>
   <w:num w:numId="18">
     <w:abstractNumId w:val="0"/>
@@ -22913,13 +26458,13 @@
     <w:abstractNumId w:val="13"/>
   </w:num>
   <w:num w:numId="22">
-    <w:abstractNumId w:val="30"/>
+    <w:abstractNumId w:val="31"/>
   </w:num>
   <w:num w:numId="23">
     <w:abstractNumId w:val="8"/>
   </w:num>
   <w:num w:numId="24">
-    <w:abstractNumId w:val="27"/>
+    <w:abstractNumId w:val="28"/>
   </w:num>
   <w:num w:numId="25">
     <w:abstractNumId w:val="19"/>
@@ -22928,7 +26473,7 @@
     <w:abstractNumId w:val="9"/>
   </w:num>
   <w:num w:numId="27">
-    <w:abstractNumId w:val="28"/>
+    <w:abstractNumId w:val="29"/>
   </w:num>
   <w:num w:numId="28">
     <w:abstractNumId w:val="21"/>
@@ -22937,13 +26482,16 @@
     <w:abstractNumId w:val="6"/>
   </w:num>
   <w:num w:numId="30">
-    <w:abstractNumId w:val="23"/>
+    <w:abstractNumId w:val="24"/>
   </w:num>
   <w:num w:numId="31">
     <w:abstractNumId w:val="16"/>
   </w:num>
   <w:num w:numId="32">
     <w:abstractNumId w:val="3"/>
+  </w:num>
+  <w:num w:numId="33">
+    <w:abstractNumId w:val="22"/>
   </w:num>
   <w:numIdMacAtCleanup w:val="31"/>
 </w:numbering>
@@ -22964,7 +26512,7 @@
       </w:pPr>
     </w:pPrDefault>
   </w:docDefaults>
-  <w:latentStyles w:defLockedState="0" w:defUIPriority="99" w:defSemiHidden="0" w:defUnhideWhenUsed="0" w:defQFormat="0" w:count="372">
+  <w:latentStyles w:defLockedState="0" w:defUIPriority="99" w:defSemiHidden="0" w:defUnhideWhenUsed="0" w:defQFormat="0" w:count="373">
     <w:lsdException w:name="Normal" w:uiPriority="0" w:qFormat="1"/>
     <w:lsdException w:name="heading 1" w:uiPriority="9" w:qFormat="1"/>
     <w:lsdException w:name="heading 2" w:semiHidden="1" w:uiPriority="9" w:unhideWhenUsed="1" w:qFormat="1"/>
@@ -23337,6 +26885,7 @@
     <w:lsdException w:name="List Table 6 Colorful Accent 6" w:uiPriority="51"/>
     <w:lsdException w:name="List Table 7 Colorful Accent 6" w:uiPriority="52"/>
     <w:lsdException w:name="Mention" w:semiHidden="1" w:unhideWhenUsed="1"/>
+    <w:lsdException w:name="Smart Hyperlink" w:semiHidden="1" w:unhideWhenUsed="1"/>
   </w:latentStyles>
   <w:style w:type="paragraph" w:default="1" w:styleId="Normal">
     <w:name w:val="Normal"/>
@@ -24260,8 +27809,9 @@
     <w:name w:val="Code_New"/>
     <w:basedOn w:val="Normal"/>
     <w:link w:val="CodeNewChar"/>
+    <w:autoRedefine/>
     <w:qFormat/>
-    <w:rsid w:val="00E22104"/>
+    <w:rsid w:val="000F4B65"/>
     <w:pPr>
       <w:pBdr>
         <w:top w:val="single" w:sz="4" w:space="1" w:color="auto" w:shadow="1"/>
@@ -24286,7 +27836,7 @@
     <w:name w:val="Code_New Char"/>
     <w:basedOn w:val="DefaultParagraphFont"/>
     <w:link w:val="CodeNew"/>
-    <w:rsid w:val="00E22104"/>
+    <w:rsid w:val="000F4B65"/>
     <w:rPr>
       <w:rFonts w:ascii="Consolas" w:hAnsi="Consolas" w:cs="Consolas"/>
       <w:noProof/>
@@ -24734,7 +28284,7 @@
 </file>
 
 <file path=customXml/itemProps1.xml><?xml version="1.0" encoding="utf-8"?>
-<ds:datastoreItem xmlns:ds="http://schemas.openxmlformats.org/officeDocument/2006/customXml" ds:itemID="{8E7F7A5A-FC0E-4849-9288-0736507523ED}">
+<ds:datastoreItem xmlns:ds="http://schemas.openxmlformats.org/officeDocument/2006/customXml" ds:itemID="{FDCF6492-1236-414B-B9B5-5962CCE82A37}">
   <ds:schemaRefs>
     <ds:schemaRef ds:uri="http://schemas.openxmlformats.org/officeDocument/2006/bibliography"/>
   </ds:schemaRefs>

</xml_diff>